<commit_message>
Mise à jour du rapport - Contexte et état de l'art
</commit_message>
<xml_diff>
--- a/Rapport_BBC.docx
+++ b/Rapport_BBC.docx
@@ -56,15 +56,7 @@
     </w:p>
     <w:p>
       <w:r>
-        <w:t xml:space="preserve">On souhaite ici développer un vaccin peptidique contre la bactérie H </w:t>
-      </w:r>
-      <w:proofErr w:type="spellStart"/>
-      <w:r>
-        <w:t>pilory</w:t>
-      </w:r>
-      <w:proofErr w:type="spellEnd"/>
-      <w:r>
-        <w:t xml:space="preserve"> qui a la particularité de survivre dans l’estomac. </w:t>
+        <w:t xml:space="preserve">On souhaite ici développer un vaccin peptidique contre la bactérie H pilory qui a la particularité de survivre dans l’estomac. </w:t>
       </w:r>
     </w:p>
     <w:p>
@@ -100,8 +92,6 @@
       <w:r>
         <w:t>.</w:t>
       </w:r>
-      <w:bookmarkStart w:id="0" w:name="_GoBack"/>
-      <w:bookmarkEnd w:id="0"/>
       <w:r>
         <w:br w:type="page"/>
       </w:r>
@@ -302,7 +292,10 @@
       </w:r>
       <w:proofErr w:type="spellStart"/>
       <w:r>
-        <w:t>pylori</w:t>
+        <w:t>P</w:t>
+      </w:r>
+      <w:r>
+        <w:t>ylori</w:t>
       </w:r>
       <w:proofErr w:type="spellEnd"/>
     </w:p>
@@ -312,7 +305,7 @@
       </w:r>
       <w:proofErr w:type="spellStart"/>
       <w:r>
-        <w:t>pylori</w:t>
+        <w:t>Pylori</w:t>
       </w:r>
       <w:proofErr w:type="spellEnd"/>
       <w:r>
@@ -327,189 +320,371 @@
         </w:r>
       </w:hyperlink>
       <w:r>
-        <w:t xml:space="preserve"> .</w:t>
-      </w:r>
-    </w:p>
-    <w:p>
-      <w:r>
-        <w:t xml:space="preserve">La bactérie H </w:t>
+        <w:t xml:space="preserve"> </w:t>
+      </w:r>
+      <w:r>
+        <w:t>.</w:t>
+      </w:r>
+    </w:p>
+    <w:p>
+      <w:r>
+        <w:t xml:space="preserve">La bactérie Helicobacter </w:t>
+      </w:r>
+      <w:r>
+        <w:t>Pylori</w:t>
+      </w:r>
+      <w:r>
+        <w:t xml:space="preserve"> est une bactérie très petite responsable de plusieurs maladies de l’estomac, dont certaines peuvent aller jusqu’au cancer de l’estomac (qui commence en général par des ulcères).</w:t>
+      </w:r>
+    </w:p>
+    <w:p>
+      <w:r>
+        <w:lastRenderedPageBreak/>
+        <w:t>Comme son nom l’indique, il s’agit d’une bactérie en forme d’hélice et sa particularité et de se sentir « chez elle » dans l’estomac malgré les niveaux d'</w:t>
+      </w:r>
+      <w:r>
+        <w:t>acidité</w:t>
+      </w:r>
+      <w:r>
+        <w:t xml:space="preserve"> </w:t>
+      </w:r>
+      <w:r>
+        <w:t>élevés</w:t>
+      </w:r>
+      <w:r>
+        <w:t xml:space="preserve"> dans cet </w:t>
+      </w:r>
+      <w:r>
+        <w:t>environnement</w:t>
+      </w:r>
+      <w:r>
+        <w:t>.</w:t>
+      </w:r>
+      <w:r>
+        <w:tab/>
+      </w:r>
+    </w:p>
+    <w:p>
+      <w:r>
+        <w:t xml:space="preserve">Cette bactérie </w:t>
+      </w:r>
+      <w:r>
+        <w:t>sécrète</w:t>
+      </w:r>
+      <w:r>
+        <w:t xml:space="preserve"> de l'uréase. Cette </w:t>
+      </w:r>
+      <w:r>
+        <w:t>protéine</w:t>
+      </w:r>
+      <w:r>
+        <w:t xml:space="preserve"> permet </w:t>
+      </w:r>
+      <w:r>
+        <w:t>à</w:t>
+      </w:r>
+      <w:r>
+        <w:t xml:space="preserve"> la </w:t>
+      </w:r>
+      <w:r>
+        <w:t>bactérie</w:t>
+      </w:r>
+      <w:r>
+        <w:t xml:space="preserve"> de de transformer l'acide gastrique en ammoniaque anodin pour la </w:t>
+      </w:r>
+      <w:r>
+        <w:t>bactérie</w:t>
+      </w:r>
+      <w:r>
+        <w:t xml:space="preserve">. L'autre </w:t>
+      </w:r>
+      <w:r>
+        <w:t>mécanisme</w:t>
+      </w:r>
+      <w:r>
+        <w:t xml:space="preserve"> de </w:t>
+      </w:r>
+      <w:r>
+        <w:t>défense</w:t>
+      </w:r>
+      <w:r>
+        <w:t xml:space="preserve"> contre l'acide gastrique est la </w:t>
+      </w:r>
+      <w:r>
+        <w:t>capacité</w:t>
+      </w:r>
+      <w:r>
+        <w:t xml:space="preserve"> de H. Pylori de pouvoir </w:t>
+      </w:r>
+      <w:r>
+        <w:t>pénétrer</w:t>
+      </w:r>
+      <w:r>
+        <w:t xml:space="preserve"> la couche muqueuse de l'estomac.[1]</w:t>
+      </w:r>
+    </w:p>
+    <w:p>
+      <w:r>
+        <w:t xml:space="preserve">Cette couche muqueuse </w:t>
+      </w:r>
+      <w:r>
+        <w:t>protège</w:t>
+      </w:r>
+      <w:r>
+        <w:t xml:space="preserve"> l'estomac, et donc le corps humain de sa propre </w:t>
+      </w:r>
+      <w:r>
+        <w:t>acidité</w:t>
+      </w:r>
+      <w:r>
+        <w:t xml:space="preserve">. Lorsque </w:t>
+      </w:r>
+      <w:r>
+        <w:t>pénétrée</w:t>
+      </w:r>
+      <w:r>
+        <w:t xml:space="preserve"> par la </w:t>
+      </w:r>
+      <w:r>
+        <w:t>bactérie</w:t>
+      </w:r>
+      <w:r>
+        <w:t>, l'</w:t>
+      </w:r>
+      <w:r>
+        <w:t>équilibre</w:t>
+      </w:r>
+      <w:r>
+        <w:t xml:space="preserve"> chimique de la muqueuse est </w:t>
+      </w:r>
+      <w:r>
+        <w:t>dérangé</w:t>
+      </w:r>
+      <w:r>
+        <w:t xml:space="preserve">. Ceci affaiblit la protection et peut mener </w:t>
+      </w:r>
+      <w:r>
+        <w:t>à</w:t>
+      </w:r>
+      <w:r>
+        <w:t xml:space="preserve"> des </w:t>
+      </w:r>
+      <w:r>
+        <w:t>ulcères</w:t>
+      </w:r>
+      <w:r>
+        <w:t xml:space="preserve"> voir des cancers.</w:t>
+      </w:r>
+    </w:p>
+    <w:p>
+      <w:r>
+        <w:t xml:space="preserve">Cette protéine est subdivisée en deux </w:t>
+      </w:r>
+      <w:r>
+        <w:t>gènes</w:t>
+      </w:r>
+      <w:r>
+        <w:t xml:space="preserve"> appelés ureA et ureB. Ces deux gènes participent (avec d’autres gènes accessoires) à l’activité enzymatique de la bactérie.</w:t>
+      </w:r>
+    </w:p>
+    <w:p>
+      <w:r>
+        <w:t>[1</w:t>
+      </w:r>
+      <w:proofErr w:type="gramStart"/>
+      <w:r>
+        <w:t>]</w:t>
+      </w:r>
+      <w:proofErr w:type="gramEnd"/>
+      <w:r>
+        <w:fldChar w:fldCharType="begin"/>
+      </w:r>
+      <w:r>
+        <w:instrText xml:space="preserve"> HYPERLINK "</w:instrText>
+      </w:r>
+      <w:r>
+        <w:instrText>http://www.cancer.gov/about-cancer/causes-prevention/risk/infectious-agents/h-pylori-fact-sheet</w:instrText>
+      </w:r>
+      <w:r>
+        <w:instrText xml:space="preserve">" </w:instrText>
+      </w:r>
+      <w:r>
+        <w:fldChar w:fldCharType="separate"/>
+      </w:r>
+      <w:r>
+        <w:rPr>
+          <w:rStyle w:val="Lienhypertexte"/>
+        </w:rPr>
+        <w:t>http://www.cancer.gov/about-cancer/causes-prevention/risk/infectious-agents/h-pylori-fact-sheet</w:t>
+      </w:r>
+      <w:r>
+        <w:fldChar w:fldCharType="end"/>
+      </w:r>
+      <w:bookmarkStart w:id="0" w:name="_GoBack"/>
+      <w:bookmarkEnd w:id="0"/>
+    </w:p>
+    <w:p>
+      <w:pPr>
+        <w:pStyle w:val="Titre5"/>
+      </w:pPr>
+      <w:r>
+        <w:t xml:space="preserve">Protéine </w:t>
       </w:r>
       <w:proofErr w:type="spellStart"/>
       <w:r>
-        <w:t>pylori</w:t>
+        <w:t>Urease</w:t>
       </w:r>
       <w:proofErr w:type="spellEnd"/>
       <w:r>
-        <w:t xml:space="preserve"> (son nom complet étant Helicobacter </w:t>
+        <w:t xml:space="preserve"> dans la bactérie H </w:t>
       </w:r>
       <w:proofErr w:type="spellStart"/>
       <w:r>
-        <w:t>pylori</w:t>
+        <w:t>pilory</w:t>
       </w:r>
       <w:proofErr w:type="spellEnd"/>
-      <w:r>
-        <w:t xml:space="preserve">) est une bactérie très petite mais qui est responsable de plusieurs maladies, notamment de </w:t>
-      </w:r>
-      <w:r>
-        <w:t>l’estomac</w:t>
-      </w:r>
-      <w:r>
-        <w:t>, dont certaines peuvent aller jusqu’au cancer de l’estomac (qui commence en général par des ulcères).</w:t>
-      </w:r>
-    </w:p>
-    <w:p>
-      <w:r>
-        <w:lastRenderedPageBreak/>
-        <w:t>Comme son nom l’indique, il s’agit d’une bactérie en forme d’hélice et sa particularité et de se sentir « chez elle » dans l’estomac malgré qu’il se protège de sa propre acidité, grâce à une couche épaisse de mucus.</w:t>
-      </w:r>
-    </w:p>
-    <w:p>
-      <w:r>
-        <w:t xml:space="preserve">Ce qui pose problème, c’est la présence de la bactérie H </w:t>
+    </w:p>
+    <w:p>
+      <w:r>
+        <w:t xml:space="preserve">La protéine </w:t>
       </w:r>
       <w:proofErr w:type="spellStart"/>
       <w:r>
-        <w:t>pylori</w:t>
+        <w:t>Urease</w:t>
       </w:r>
       <w:proofErr w:type="spellEnd"/>
       <w:r>
-        <w:t xml:space="preserve"> dans cette couche de mucus, car elle perturbe son équilibre et peut permettre à de l’acide gastrique d’entrer en contact avec la muqueuse, et donc provoquer de fortes douleurs aux ulcères.</w:t>
-      </w:r>
-    </w:p>
-    <w:p>
-      <w:r>
-        <w:t xml:space="preserve">Cette bactérie possède une protéine </w:t>
+        <w:t xml:space="preserve"> </w:t>
+      </w:r>
+      <w:r>
+        <w:rPr>
+          <w:b/>
+        </w:rPr>
+        <w:t xml:space="preserve">présente dans la bactérie H </w:t>
       </w:r>
       <w:proofErr w:type="spellStart"/>
       <w:r>
-        <w:t>uréase</w:t>
+        <w:rPr>
+          <w:b/>
+        </w:rPr>
+        <w:t>pilory</w:t>
       </w:r>
       <w:proofErr w:type="spellEnd"/>
       <w:r>
-        <w:t>.</w:t>
-      </w:r>
-      <w:r>
-        <w:t xml:space="preserve"> Cette protéine est subdivisée en deux </w:t>
-      </w:r>
-      <w:proofErr w:type="spellStart"/>
-      <w:r>
-        <w:t>génes</w:t>
-      </w:r>
-      <w:proofErr w:type="spellEnd"/>
-      <w:r>
-        <w:t xml:space="preserve"> appelés </w:t>
-      </w:r>
-      <w:proofErr w:type="spellStart"/>
-      <w:r>
-        <w:t>ureA</w:t>
-      </w:r>
-      <w:proofErr w:type="spellEnd"/>
-      <w:r>
-        <w:t xml:space="preserve"> et </w:t>
-      </w:r>
-      <w:proofErr w:type="spellStart"/>
-      <w:r>
-        <w:t>ureB</w:t>
-      </w:r>
-      <w:proofErr w:type="spellEnd"/>
-      <w:r>
-        <w:t>. Ces deux gènes participent (avec d’autres gènes accessoires) à l’activité enzymatique de la bactérie.</w:t>
-      </w:r>
-    </w:p>
-    <w:p>
-      <w:pPr>
-        <w:pStyle w:val="Titre2"/>
-      </w:pPr>
-      <w:r>
-        <w:t>Etat de l’art</w:t>
-      </w:r>
-    </w:p>
-    <w:p>
-      <w:r>
-        <w:t>Voici un état de l’art sur la bactérie à laquelle on s’intéresse.</w:t>
-      </w:r>
-      <w:r>
-        <w:t xml:space="preserve"> On s’intéresse particulièrement à la protéine </w:t>
-      </w:r>
-      <w:proofErr w:type="spellStart"/>
-      <w:r>
-        <w:t>UreB</w:t>
-      </w:r>
-      <w:proofErr w:type="spellEnd"/>
-      <w:r>
-        <w:t xml:space="preserve"> à partir de laquelle extraire des épitopes.</w:t>
-      </w:r>
-    </w:p>
-    <w:p>
-      <w:pPr>
-        <w:pStyle w:val="Titre3"/>
-      </w:pPr>
-      <w:r>
-        <w:t xml:space="preserve">Détection de la présence de la bactérie H </w:t>
-      </w:r>
-      <w:proofErr w:type="spellStart"/>
-      <w:r>
-        <w:t>pilory</w:t>
-      </w:r>
-      <w:proofErr w:type="spellEnd"/>
-      <w:r>
-        <w:t> dans l’estomac ?</w:t>
-      </w:r>
-    </w:p>
-    <w:p>
-      <w:pPr>
-        <w:pStyle w:val="Titre3"/>
-      </w:pPr>
-      <w:r>
-        <w:t>Protéine</w:t>
-      </w:r>
-      <w:r>
-        <w:t xml:space="preserve"> </w:t>
-      </w:r>
-      <w:proofErr w:type="spellStart"/>
-      <w:r>
-        <w:t>UreB</w:t>
-      </w:r>
-      <w:proofErr w:type="spellEnd"/>
-    </w:p>
-    <w:p>
-      <w:r>
-        <w:t xml:space="preserve">Source d’inspiration : </w:t>
-      </w:r>
-      <w:hyperlink r:id="rId10" w:history="1">
-        <w:r>
-          <w:rPr>
-            <w:rStyle w:val="Lienhypertexte"/>
-          </w:rPr>
-          <w:t>https://en.wikipedia.org/wiki/Urease</w:t>
-        </w:r>
-      </w:hyperlink>
-      <w:r>
-        <w:t xml:space="preserve"> </w:t>
-      </w:r>
-      <w:r>
-        <w:t xml:space="preserve">et </w:t>
+        <w:t xml:space="preserve"> a la forme suivante :</w:t>
+      </w:r>
+    </w:p>
+    <w:p>
+      <w:r>
+        <w:rPr>
+          <w:noProof/>
+          <w:lang w:eastAsia="fr-CH"/>
+        </w:rPr>
+        <w:drawing>
+          <wp:inline distT="0" distB="0" distL="0" distR="0" wp14:anchorId="344E963A" wp14:editId="45E5EBD6">
+            <wp:extent cx="2506402" cy="2618509"/>
+            <wp:effectExtent l="0" t="0" r="8255" b="0"/>
+            <wp:docPr id="1" name="Image 1"/>
+            <wp:cNvGraphicFramePr>
+              <a:graphicFrameLocks xmlns:a="http://schemas.openxmlformats.org/drawingml/2006/main" noChangeAspect="1"/>
+            </wp:cNvGraphicFramePr>
+            <a:graphic xmlns:a="http://schemas.openxmlformats.org/drawingml/2006/main">
+              <a:graphicData uri="http://schemas.openxmlformats.org/drawingml/2006/picture">
+                <pic:pic xmlns:pic="http://schemas.openxmlformats.org/drawingml/2006/picture">
+                  <pic:nvPicPr>
+                    <pic:cNvPr id="0" name=""/>
+                    <pic:cNvPicPr/>
+                  </pic:nvPicPr>
+                  <pic:blipFill>
+                    <a:blip r:embed="rId10"/>
+                    <a:stretch>
+                      <a:fillRect/>
+                    </a:stretch>
+                  </pic:blipFill>
+                  <pic:spPr>
+                    <a:xfrm>
+                      <a:off x="0" y="0"/>
+                      <a:ext cx="2509093" cy="2621320"/>
+                    </a:xfrm>
+                    <a:prstGeom prst="rect">
+                      <a:avLst/>
+                    </a:prstGeom>
+                  </pic:spPr>
+                </pic:pic>
+              </a:graphicData>
+            </a:graphic>
+          </wp:inline>
+        </w:drawing>
+      </w:r>
+    </w:p>
+    <w:p>
+      <w:r>
+        <w:t xml:space="preserve">Source : </w:t>
       </w:r>
       <w:hyperlink r:id="rId11" w:history="1">
         <w:r>
           <w:rPr>
             <w:rStyle w:val="Lienhypertexte"/>
           </w:rPr>
-          <w:t>http://pdb101.rcsb.org/motm/158</w:t>
+          <w:t>http://www.rcsb.org/pdb/explore/explore.do?structureId=1e9y</w:t>
         </w:r>
       </w:hyperlink>
       <w:r>
         <w:t xml:space="preserve"> </w:t>
       </w:r>
-      <w:r>
-        <w:t xml:space="preserve">et </w:t>
+    </w:p>
+    <w:p>
+      <w:r>
+        <w:t>Elle forme un complexe supramoléculaire « </w:t>
+      </w:r>
+      <w:proofErr w:type="spellStart"/>
+      <w:r>
+        <w:t>Dodecameric</w:t>
+      </w:r>
+      <w:proofErr w:type="spellEnd"/>
+      <w:r>
+        <w:t> » composé de 12 copies de couples (</w:t>
+      </w:r>
+      <w:proofErr w:type="spellStart"/>
+      <w:r>
+        <w:t>UreA</w:t>
+      </w:r>
+      <w:proofErr w:type="spellEnd"/>
+      <w:r>
+        <w:t xml:space="preserve">, </w:t>
+      </w:r>
+      <w:proofErr w:type="spellStart"/>
+      <w:r>
+        <w:t>UreB</w:t>
+      </w:r>
+      <w:proofErr w:type="spellEnd"/>
+      <w:r>
+        <w:t>) qui se trouve chacune dans un site actif, qui permet à la bactérie de survivre. Il y a donc 12 sites actifs dans cette protéine.</w:t>
+      </w:r>
+    </w:p>
+    <w:p>
+      <w:pPr>
+        <w:pStyle w:val="Titre6"/>
+      </w:pPr>
+      <w:r>
+        <w:t xml:space="preserve">Sous unité </w:t>
+      </w:r>
+      <w:proofErr w:type="spellStart"/>
+      <w:r>
+        <w:t>UreB</w:t>
+      </w:r>
+      <w:proofErr w:type="spellEnd"/>
+    </w:p>
+    <w:p>
+      <w:r>
+        <w:t xml:space="preserve">Source : </w:t>
       </w:r>
       <w:hyperlink r:id="rId12" w:history="1">
         <w:r>
           <w:rPr>
             <w:rStyle w:val="Lienhypertexte"/>
           </w:rPr>
-          <w:t>http://www.rcsb.org/pdb/explore/jmol.do?structureId=1E9Y&amp;bionumber=1</w:t>
+          <w:t>http://www.rcsb.org/pdb/explore/explore.do?structureId=1e9y</w:t>
         </w:r>
       </w:hyperlink>
       <w:r>
@@ -517,267 +692,1062 @@
       </w:r>
     </w:p>
     <w:p>
-      <w:pPr>
-        <w:pStyle w:val="Titre2"/>
-      </w:pPr>
-      <w:r>
-        <w:br w:type="page"/>
-      </w:r>
-    </w:p>
-    <w:p>
-      <w:pPr>
-        <w:pStyle w:val="Titre1"/>
-      </w:pPr>
-      <w:r>
-        <w:lastRenderedPageBreak/>
-        <w:t>Conception de la solution</w:t>
-      </w:r>
-    </w:p>
-    <w:p>
-      <w:r>
-        <w:t>Voici une conception de la solution à réaliser.</w:t>
-      </w:r>
-    </w:p>
-    <w:p>
-      <w:pPr>
-        <w:pStyle w:val="Titre2"/>
-      </w:pPr>
-      <w:r>
-        <w:t>Algorithme de prédiction d’épitopes à partir d’une séquence</w:t>
-      </w:r>
-    </w:p>
-    <w:p>
-      <w:r>
-        <w:t>Tout d’abord, il s’agit de trouver un algorithme qui va nous permette de prédire la présence d’épitopes à partir d’une séquence d’</w:t>
+      <w:r>
+        <w:t xml:space="preserve">La sous-unité </w:t>
       </w:r>
       <w:proofErr w:type="spellStart"/>
       <w:r>
-        <w:t>anti-corps</w:t>
+        <w:t>UreB</w:t>
       </w:r>
       <w:proofErr w:type="spellEnd"/>
       <w:r>
-        <w:t xml:space="preserve"> (dans notre cas la protéine </w:t>
-      </w:r>
-      <w:proofErr w:type="spellStart"/>
-      <w:r>
-        <w:t>UreB</w:t>
-      </w:r>
-      <w:proofErr w:type="spellEnd"/>
-      <w:r>
-        <w:t>).</w:t>
-      </w:r>
-    </w:p>
-    <w:p>
-      <w:pPr>
+        <w:t xml:space="preserve"> est celle qui nous intéresse car c’est à partir de celle-ci qu’il sera possible de prédire des épitopes potentiellement utilisables dans le vaccin.</w:t>
+      </w:r>
+    </w:p>
+    <w:p>
+      <w:r>
+        <w:t xml:space="preserve">Cette sous-unité possède actuellement 5 mutations différentes : </w:t>
+      </w:r>
+      <w:r>
         <w:rPr>
           <w:b/>
-          <w:color w:val="FF0000"/>
         </w:rPr>
-      </w:pPr>
-      <w:r>
-        <w:t xml:space="preserve">Cet algorithme va nous permettre de </w:t>
-      </w:r>
+        <w:t>K219X, L324K, I355A, I522V, D531N</w:t>
+      </w:r>
+      <w:r>
+        <w:t>.</w:t>
+      </w:r>
+    </w:p>
+    <w:p>
+      <w:r>
+        <w:lastRenderedPageBreak/>
+        <w:t xml:space="preserve">Elle possède les gènes suivants : </w:t>
+      </w:r>
+      <w:proofErr w:type="spellStart"/>
       <w:r>
         <w:rPr>
           <w:b/>
-          <w:color w:val="FF0000"/>
         </w:rPr>
-        <w:t>(</w:t>
-      </w:r>
-      <w:proofErr w:type="spellStart"/>
+        <w:t>ureB</w:t>
+      </w:r>
+      <w:proofErr w:type="spellEnd"/>
       <w:r>
         <w:rPr>
           <w:b/>
-          <w:color w:val="FF0000"/>
         </w:rPr>
-        <w:t>a</w:t>
-      </w:r>
-      <w:proofErr w:type="spellEnd"/>
+        <w:t xml:space="preserve">, </w:t>
+      </w:r>
+      <w:proofErr w:type="spellStart"/>
       <w:r>
         <w:rPr>
           <w:b/>
-          <w:color w:val="FF0000"/>
         </w:rPr>
-        <w:t xml:space="preserve"> compléter)</w:t>
-      </w:r>
+        <w:t>hpuB</w:t>
+      </w:r>
+      <w:proofErr w:type="spellEnd"/>
       <w:r>
         <w:rPr>
           <w:b/>
-          <w:color w:val="FF0000"/>
         </w:rPr>
-        <w:t>…</w:t>
-      </w:r>
-    </w:p>
-    <w:p>
-      <w:pPr>
-        <w:rPr>
-          <w:b/>
-          <w:color w:val="FF0000"/>
-        </w:rPr>
-      </w:pPr>
-      <w:r>
-        <w:rPr>
-          <w:b/>
-          <w:color w:val="FF0000"/>
-        </w:rPr>
-        <w:t>(</w:t>
-      </w:r>
-      <w:proofErr w:type="gramStart"/>
-      <w:r>
-        <w:rPr>
-          <w:b/>
-          <w:color w:val="FF0000"/>
-        </w:rPr>
-        <w:t>algorithme</w:t>
-      </w:r>
-      <w:proofErr w:type="gramEnd"/>
-      <w:r>
-        <w:rPr>
-          <w:b/>
-          <w:color w:val="FF0000"/>
-        </w:rPr>
-        <w:t xml:space="preserve"> trouvé : </w:t>
+        <w:t>, HP_0072</w:t>
+      </w:r>
+      <w:r>
+        <w:t>.</w:t>
+      </w:r>
+    </w:p>
+    <w:p>
+      <w:r>
+        <w:t xml:space="preserve">On peut trouver des informations (notamment sur les séquences de cette sous-unité </w:t>
       </w:r>
       <w:proofErr w:type="spellStart"/>
       <w:r>
-        <w:rPr>
-          <w:b/>
-          <w:color w:val="FF0000"/>
-        </w:rPr>
-        <w:t>ElliPro</w:t>
+        <w:t>UreB</w:t>
       </w:r>
       <w:proofErr w:type="spellEnd"/>
       <w:r>
-        <w:rPr>
-          <w:b/>
-          <w:color w:val="FF0000"/>
-        </w:rPr>
-        <w:t> ?</w:t>
-      </w:r>
-      <w:r>
-        <w:rPr>
-          <w:b/>
-          <w:color w:val="FF0000"/>
-        </w:rPr>
-        <w:t xml:space="preserve"> lien : </w:t>
+        <w:t xml:space="preserve">) à partir de la base de données </w:t>
+      </w:r>
+      <w:proofErr w:type="spellStart"/>
+      <w:r>
+        <w:t>UniprotKG</w:t>
+      </w:r>
+      <w:proofErr w:type="spellEnd"/>
+      <w:r>
+        <w:t xml:space="preserve"> (</w:t>
+      </w:r>
+      <w:proofErr w:type="spellStart"/>
+      <w:r>
+        <w:t>Swiss-Prot</w:t>
+      </w:r>
+      <w:proofErr w:type="spellEnd"/>
+      <w:r>
+        <w:t xml:space="preserve">) sur le lien suivant : </w:t>
       </w:r>
       <w:hyperlink r:id="rId13" w:history="1">
         <w:r>
           <w:rPr>
             <w:rStyle w:val="Lienhypertexte"/>
-            <w:b/>
           </w:rPr>
-          <w:t>http://tools.iedb.org/ellipro/</w:t>
+          <w:t>http://www.uniprot.org/uniprot/P69996</w:t>
         </w:r>
       </w:hyperlink>
       <w:r>
-        <w:rPr>
-          <w:b/>
-          <w:color w:val="FF0000"/>
-        </w:rPr>
         <w:t xml:space="preserve"> </w:t>
       </w:r>
-      <w:r>
-        <w:rPr>
-          <w:b/>
-          <w:color w:val="FF0000"/>
-        </w:rPr>
-        <w:t>)</w:t>
-      </w:r>
-    </w:p>
-    <w:p>
-      <w:pPr>
-        <w:rPr>
-          <w:b/>
-          <w:color w:val="FF0000"/>
-        </w:rPr>
-      </w:pPr>
-      <w:r>
-        <w:rPr>
-          <w:b/>
-          <w:color w:val="FF0000"/>
-        </w:rPr>
-        <w:t>(</w:t>
-      </w:r>
-      <w:proofErr w:type="gramStart"/>
-      <w:r>
-        <w:rPr>
-          <w:b/>
-          <w:color w:val="FF0000"/>
-        </w:rPr>
-        <w:t>voir</w:t>
-      </w:r>
-      <w:proofErr w:type="gramEnd"/>
-      <w:r>
-        <w:rPr>
-          <w:b/>
-          <w:color w:val="FF0000"/>
-        </w:rPr>
-        <w:t xml:space="preserve"> aussi : </w:t>
+    </w:p>
+    <w:p>
+      <w:r>
+        <w:t xml:space="preserve">Pour avoir une structure plus détaillée de cette sous-unité, visiter le lien suivant : </w:t>
       </w:r>
       <w:hyperlink r:id="rId14" w:history="1">
         <w:r>
           <w:rPr>
             <w:rStyle w:val="Lienhypertexte"/>
-            <w:b/>
           </w:rPr>
-          <w:t>https://www.proimmune.com/ecommerce/page.php?page=prediction</w:t>
+          <w:t>http://www.rcsb.org/pdb/protein/P69996</w:t>
         </w:r>
       </w:hyperlink>
       <w:r>
+        <w:t xml:space="preserve"> </w:t>
+      </w:r>
+      <w:r>
         <w:rPr>
-          <w:b/>
+          <w:noProof/>
+          <w:lang w:eastAsia="fr-CH"/>
+        </w:rPr>
+        <w:drawing>
+          <wp:inline distT="0" distB="0" distL="0" distR="0" wp14:anchorId="2095567F" wp14:editId="1C24133E">
+            <wp:extent cx="5248893" cy="1239958"/>
+            <wp:effectExtent l="0" t="0" r="0" b="0"/>
+            <wp:docPr id="2" name="Image 2"/>
+            <wp:cNvGraphicFramePr>
+              <a:graphicFrameLocks xmlns:a="http://schemas.openxmlformats.org/drawingml/2006/main" noChangeAspect="1"/>
+            </wp:cNvGraphicFramePr>
+            <a:graphic xmlns:a="http://schemas.openxmlformats.org/drawingml/2006/main">
+              <a:graphicData uri="http://schemas.openxmlformats.org/drawingml/2006/picture">
+                <pic:pic xmlns:pic="http://schemas.openxmlformats.org/drawingml/2006/picture">
+                  <pic:nvPicPr>
+                    <pic:cNvPr id="0" name=""/>
+                    <pic:cNvPicPr/>
+                  </pic:nvPicPr>
+                  <pic:blipFill>
+                    <a:blip r:embed="rId15"/>
+                    <a:stretch>
+                      <a:fillRect/>
+                    </a:stretch>
+                  </pic:blipFill>
+                  <pic:spPr>
+                    <a:xfrm>
+                      <a:off x="0" y="0"/>
+                      <a:ext cx="5253305" cy="1241000"/>
+                    </a:xfrm>
+                    <a:prstGeom prst="rect">
+                      <a:avLst/>
+                    </a:prstGeom>
+                  </pic:spPr>
+                </pic:pic>
+              </a:graphicData>
+            </a:graphic>
+          </wp:inline>
+        </w:drawing>
+      </w:r>
+    </w:p>
+    <w:p>
+      <w:pPr>
+        <w:pStyle w:val="Titre2"/>
+      </w:pPr>
+      <w:r>
+        <w:t>Etat de l’art</w:t>
+      </w:r>
+    </w:p>
+    <w:p>
+      <w:pPr>
+        <w:pStyle w:val="Titre3"/>
+      </w:pPr>
+      <w:r>
+        <w:t xml:space="preserve">Diagnose / </w:t>
+      </w:r>
+      <w:r>
+        <w:t>Détection</w:t>
+      </w:r>
+    </w:p>
+    <w:p>
+      <w:r>
+        <w:t xml:space="preserve">En </w:t>
+      </w:r>
+      <w:r>
+        <w:t>règle</w:t>
+      </w:r>
+      <w:r>
+        <w:t xml:space="preserve"> </w:t>
+      </w:r>
+      <w:r>
+        <w:t>générale</w:t>
+      </w:r>
+      <w:r>
+        <w:t xml:space="preserve"> un </w:t>
+      </w:r>
+      <w:r>
+        <w:t>dépistage</w:t>
+      </w:r>
+      <w:r>
+        <w:t xml:space="preserve"> de H. </w:t>
+      </w:r>
+      <w:proofErr w:type="spellStart"/>
+      <w:r>
+        <w:t>Pylori</w:t>
+      </w:r>
+      <w:proofErr w:type="spellEnd"/>
+      <w:r>
+        <w:t xml:space="preserve"> se fait </w:t>
+      </w:r>
+      <w:r>
+        <w:t>lorsqu’un</w:t>
+      </w:r>
+      <w:r>
+        <w:t xml:space="preserve"> patient </w:t>
+      </w:r>
+      <w:r>
+        <w:t>présente</w:t>
+      </w:r>
+      <w:r>
+        <w:t xml:space="preserve"> certains des </w:t>
+      </w:r>
+      <w:r>
+        <w:t>symptômes</w:t>
+      </w:r>
+      <w:r>
+        <w:t xml:space="preserve"> suivants [1]:</w:t>
+      </w:r>
+    </w:p>
+    <w:p>
+      <w:pPr>
+        <w:pStyle w:val="Paragraphedeliste"/>
+        <w:numPr>
+          <w:ilvl w:val="0"/>
+          <w:numId w:val="3"/>
+        </w:numPr>
+      </w:pPr>
+      <w:r>
+        <w:t>peines abdominales</w:t>
+      </w:r>
+    </w:p>
+    <w:p>
+      <w:pPr>
+        <w:pStyle w:val="Paragraphedeliste"/>
+        <w:numPr>
+          <w:ilvl w:val="0"/>
+          <w:numId w:val="3"/>
+        </w:numPr>
+      </w:pPr>
+      <w:r>
+        <w:t>nausées</w:t>
+      </w:r>
+      <w:r>
+        <w:t xml:space="preserve"> et </w:t>
+      </w:r>
+      <w:r>
+        <w:t>vomissements</w:t>
+      </w:r>
+    </w:p>
+    <w:p>
+      <w:pPr>
+        <w:pStyle w:val="Paragraphedeliste"/>
+        <w:numPr>
+          <w:ilvl w:val="0"/>
+          <w:numId w:val="3"/>
+        </w:numPr>
+      </w:pPr>
+      <w:r>
+        <w:t>anémie</w:t>
+      </w:r>
+    </w:p>
+    <w:p>
+      <w:pPr>
+        <w:pStyle w:val="Paragraphedeliste"/>
+        <w:numPr>
+          <w:ilvl w:val="0"/>
+          <w:numId w:val="3"/>
+        </w:numPr>
+      </w:pPr>
+      <w:proofErr w:type="spellStart"/>
+      <w:r>
+        <w:t>halitose</w:t>
+      </w:r>
+      <w:proofErr w:type="spellEnd"/>
+    </w:p>
+    <w:p>
+      <w:pPr>
+        <w:pStyle w:val="Titre4"/>
+      </w:pPr>
+      <w:r>
+        <w:t>Outils de diagnostiques</w:t>
+      </w:r>
+    </w:p>
+    <w:p>
+      <w:r>
+        <w:t xml:space="preserve">Les outils de </w:t>
+      </w:r>
+      <w:r>
+        <w:t>diagnostiques</w:t>
+      </w:r>
+      <w:r>
+        <w:t xml:space="preserve"> les plus </w:t>
+      </w:r>
+      <w:r>
+        <w:t>fréquemment</w:t>
+      </w:r>
+      <w:r>
+        <w:t xml:space="preserve"> utilises sont [2]:</w:t>
+      </w:r>
+    </w:p>
+    <w:p>
+      <w:pPr>
+        <w:pStyle w:val="Paragraphedeliste"/>
+        <w:numPr>
+          <w:ilvl w:val="0"/>
+          <w:numId w:val="4"/>
+        </w:numPr>
+      </w:pPr>
+      <w:r>
+        <w:t>Tests de l'haleine</w:t>
+      </w:r>
+      <w:r>
+        <w:t xml:space="preserve"> </w:t>
+      </w:r>
+    </w:p>
+    <w:p>
+      <w:pPr>
+        <w:pStyle w:val="Paragraphedeliste"/>
+        <w:numPr>
+          <w:ilvl w:val="1"/>
+          <w:numId w:val="4"/>
+        </w:numPr>
+      </w:pPr>
+      <w:r>
+        <w:t xml:space="preserve">La </w:t>
+      </w:r>
+      <w:r>
+        <w:t>bactérie</w:t>
+      </w:r>
+      <w:r>
+        <w:t xml:space="preserve"> modifiant certaines substances dans l'estomac, il est possible de faire </w:t>
+      </w:r>
+      <w:r>
+        <w:t>ingérer</w:t>
+      </w:r>
+      <w:r>
+        <w:t xml:space="preserve"> au patient de l'</w:t>
+      </w:r>
+      <w:r>
+        <w:t>urée</w:t>
+      </w:r>
+      <w:r>
+        <w:t xml:space="preserve"> </w:t>
+      </w:r>
+      <w:r>
+        <w:t>légèrement</w:t>
+      </w:r>
+      <w:r>
+        <w:t xml:space="preserve"> radioactif et de mesurer la </w:t>
+      </w:r>
+      <w:r>
+        <w:t>présence</w:t>
+      </w:r>
+      <w:r>
+        <w:t xml:space="preserve"> des </w:t>
+      </w:r>
+      <w:r>
+        <w:t>transformas</w:t>
+      </w:r>
+      <w:r>
+        <w:t>.</w:t>
+      </w:r>
+    </w:p>
+    <w:p>
+      <w:pPr>
+        <w:pStyle w:val="Paragraphedeliste"/>
+        <w:numPr>
+          <w:ilvl w:val="0"/>
+          <w:numId w:val="4"/>
+        </w:numPr>
+      </w:pPr>
+      <w:r>
+        <w:t>Tests sanguins.</w:t>
+      </w:r>
+    </w:p>
+    <w:p>
+      <w:pPr>
+        <w:pStyle w:val="Paragraphedeliste"/>
+        <w:numPr>
+          <w:ilvl w:val="1"/>
+          <w:numId w:val="4"/>
+        </w:numPr>
+      </w:pPr>
+      <w:r>
+        <w:t xml:space="preserve">Comme les tests sanguins ne </w:t>
+      </w:r>
+      <w:r>
+        <w:t>détectent</w:t>
+      </w:r>
+      <w:r>
+        <w:t xml:space="preserve"> uniquement la </w:t>
+      </w:r>
+      <w:r>
+        <w:t>présence</w:t>
+      </w:r>
+      <w:r>
+        <w:t xml:space="preserve"> d'anticorps contre cette </w:t>
+      </w:r>
+      <w:r>
+        <w:t>bactérie</w:t>
+      </w:r>
+      <w:r>
+        <w:t>, il</w:t>
+      </w:r>
+      <w:r>
+        <w:t>s</w:t>
+      </w:r>
+      <w:r>
+        <w:t xml:space="preserve"> deviennent inefficaces </w:t>
+      </w:r>
+      <w:r>
+        <w:t>après</w:t>
+      </w:r>
+      <w:r>
+        <w:t xml:space="preserve"> vaccination et</w:t>
+      </w:r>
+      <w:r>
+        <w:t xml:space="preserve"> </w:t>
+      </w:r>
+      <w:r>
+        <w:t xml:space="preserve">/ou </w:t>
+      </w:r>
+      <w:r>
+        <w:t>première</w:t>
+      </w:r>
+      <w:r>
+        <w:t xml:space="preserve"> infections.</w:t>
+      </w:r>
+    </w:p>
+    <w:p>
+      <w:pPr>
+        <w:pStyle w:val="Paragraphedeliste"/>
+        <w:numPr>
+          <w:ilvl w:val="0"/>
+          <w:numId w:val="4"/>
+        </w:numPr>
+      </w:pPr>
+      <w:r>
+        <w:t>Examen des selles.</w:t>
+      </w:r>
+    </w:p>
+    <w:p>
+      <w:pPr>
+        <w:pStyle w:val="Paragraphedeliste"/>
+        <w:numPr>
+          <w:ilvl w:val="1"/>
+          <w:numId w:val="4"/>
+        </w:numPr>
+      </w:pPr>
+      <w:r>
+        <w:t xml:space="preserve">Des traces de H. </w:t>
+      </w:r>
+      <w:proofErr w:type="spellStart"/>
+      <w:r>
+        <w:t>Pylori</w:t>
+      </w:r>
+      <w:proofErr w:type="spellEnd"/>
+      <w:r>
+        <w:t xml:space="preserve"> peuvent </w:t>
+      </w:r>
+      <w:r>
+        <w:t>être</w:t>
+      </w:r>
+      <w:r>
+        <w:t xml:space="preserve"> </w:t>
+      </w:r>
+      <w:r>
+        <w:t>détectées</w:t>
+      </w:r>
+      <w:r>
+        <w:t xml:space="preserve"> dans les celles d'un patient affecte.</w:t>
+      </w:r>
+    </w:p>
+    <w:p>
+      <w:pPr>
+        <w:pStyle w:val="Paragraphedeliste"/>
+        <w:numPr>
+          <w:ilvl w:val="0"/>
+          <w:numId w:val="4"/>
+        </w:numPr>
+      </w:pPr>
+      <w:r>
+        <w:t>Biopsie.</w:t>
+      </w:r>
+    </w:p>
+    <w:p>
+      <w:pPr>
+        <w:pStyle w:val="Paragraphedeliste"/>
+        <w:numPr>
+          <w:ilvl w:val="1"/>
+          <w:numId w:val="4"/>
+        </w:numPr>
+      </w:pPr>
+      <w:r>
+        <w:t xml:space="preserve">La biopsie est la </w:t>
+      </w:r>
+      <w:r>
+        <w:t>méthode</w:t>
+      </w:r>
+      <w:r>
+        <w:t xml:space="preserve"> la plus invasive mais la plus </w:t>
+      </w:r>
+      <w:r>
+        <w:t>précise</w:t>
+      </w:r>
+      <w:r>
+        <w:t xml:space="preserve">. Elle se fait lors d'une endoscopie. En raison de son </w:t>
+      </w:r>
+      <w:r>
+        <w:t>caractère</w:t>
+      </w:r>
+      <w:r>
+        <w:t xml:space="preserve"> invasif, une biopsie n'est normalement utilise uniquement si le patient doit subir une endoscopie pour d'autres raisons (traitement de saignements internes, </w:t>
+      </w:r>
+      <w:r>
+        <w:t>vérification</w:t>
+      </w:r>
+      <w:r>
+        <w:t xml:space="preserve"> de </w:t>
+      </w:r>
+      <w:r>
+        <w:t>présence</w:t>
+      </w:r>
+      <w:r>
+        <w:t xml:space="preserve"> de cellules </w:t>
+      </w:r>
+      <w:r>
+        <w:t>cancéreuses</w:t>
+      </w:r>
+      <w:r>
+        <w:t>, etc.</w:t>
+      </w:r>
+      <w:r>
+        <w:t>).</w:t>
+      </w:r>
+    </w:p>
+    <w:p/>
+    <w:p>
+      <w:pPr>
+        <w:pStyle w:val="Titre3"/>
+      </w:pPr>
+      <w:r>
+        <w:lastRenderedPageBreak/>
+        <w:t>Traitement [3</w:t>
+      </w:r>
+      <w:proofErr w:type="gramStart"/>
+      <w:r>
+        <w:t>][</w:t>
+      </w:r>
+      <w:proofErr w:type="gramEnd"/>
+      <w:r>
+        <w:t>4]</w:t>
+      </w:r>
+    </w:p>
+    <w:p>
+      <w:r>
+        <w:t xml:space="preserve">H. </w:t>
+      </w:r>
+      <w:proofErr w:type="spellStart"/>
+      <w:r>
+        <w:t>Pylori</w:t>
+      </w:r>
+      <w:proofErr w:type="spellEnd"/>
+      <w:r>
+        <w:t xml:space="preserve"> est traitable par des antibiotiques. Du a une </w:t>
+      </w:r>
+      <w:r>
+        <w:t>prolifération</w:t>
+      </w:r>
+      <w:r>
+        <w:t xml:space="preserve"> de </w:t>
+      </w:r>
+      <w:r>
+        <w:t>bactéries</w:t>
+      </w:r>
+      <w:r>
+        <w:t xml:space="preserve"> </w:t>
+      </w:r>
+      <w:r>
+        <w:t>résistante</w:t>
+      </w:r>
+      <w:r>
+        <w:t xml:space="preserve"> aux antibiotiques, les traitements </w:t>
+      </w:r>
+      <w:r>
+        <w:t>conseillés</w:t>
+      </w:r>
+      <w:r>
+        <w:t xml:space="preserve"> sont des traitements triple. Ils combinent en </w:t>
+      </w:r>
+      <w:r>
+        <w:t>règle</w:t>
+      </w:r>
+      <w:r>
+        <w:t xml:space="preserve"> </w:t>
+      </w:r>
+      <w:r>
+        <w:t>générale</w:t>
+      </w:r>
+      <w:r>
+        <w:t xml:space="preserve"> deux antibiotiques avec des Inhibiteur de la pompe à protons (IPP). L'action de l'IPP est de diminuer la production d'acide gastrique. L'IPP est </w:t>
+      </w:r>
+      <w:r>
+        <w:t>indispensable</w:t>
+      </w:r>
+      <w:r>
+        <w:t xml:space="preserve"> </w:t>
+      </w:r>
+      <w:r>
+        <w:t>à</w:t>
+      </w:r>
+      <w:r>
+        <w:t xml:space="preserve"> ce genre de traitement, les antibiotiques n'</w:t>
+      </w:r>
+      <w:r>
+        <w:t>étant</w:t>
+      </w:r>
+      <w:r>
+        <w:t xml:space="preserve"> pas efficaces en milieux acides.</w:t>
+      </w:r>
+    </w:p>
+    <w:p>
+      <w:pPr>
+        <w:pStyle w:val="Titre3"/>
+      </w:pPr>
+      <w:r>
+        <w:t>Prévention</w:t>
+      </w:r>
+    </w:p>
+    <w:p>
+      <w:r>
+        <w:t xml:space="preserve">Les </w:t>
+      </w:r>
+      <w:r>
+        <w:t>règles</w:t>
+      </w:r>
+      <w:r>
+        <w:t xml:space="preserve"> d'</w:t>
+      </w:r>
+      <w:r>
+        <w:t>hygiène</w:t>
+      </w:r>
+      <w:r>
+        <w:t xml:space="preserve"> standard s'appliquent </w:t>
+      </w:r>
+      <w:r>
+        <w:t>à</w:t>
+      </w:r>
+      <w:r>
+        <w:t xml:space="preserve"> la </w:t>
+      </w:r>
+      <w:r>
+        <w:t>prévention</w:t>
+      </w:r>
+      <w:r>
+        <w:t xml:space="preserve"> contre l'infection avec H. Pylori (ce nettoyer les mains, ne pas partager les verres, ...)[4].</w:t>
+      </w:r>
+    </w:p>
+    <w:p>
+      <w:r>
+        <w:t xml:space="preserve">Dans un article </w:t>
+      </w:r>
+      <w:r>
+        <w:t>publié</w:t>
+      </w:r>
+      <w:r>
+        <w:t xml:space="preserve"> en 2015 dans le </w:t>
+      </w:r>
+      <w:r>
+        <w:t>Lancet</w:t>
+      </w:r>
+      <w:r>
+        <w:t xml:space="preserve">, un groupe de </w:t>
+      </w:r>
+      <w:r>
+        <w:t>médecins</w:t>
+      </w:r>
+      <w:r>
+        <w:t xml:space="preserve"> chinois a </w:t>
+      </w:r>
+      <w:r>
+        <w:t>évalué</w:t>
+      </w:r>
+      <w:r>
+        <w:t xml:space="preserve"> l'</w:t>
+      </w:r>
+      <w:r>
+        <w:t>efficacité</w:t>
+      </w:r>
+      <w:r>
+        <w:t xml:space="preserve"> d'un vaccin contre H. </w:t>
+      </w:r>
+      <w:proofErr w:type="spellStart"/>
+      <w:r>
+        <w:t>Pylori</w:t>
+      </w:r>
+      <w:proofErr w:type="spellEnd"/>
+      <w:r>
+        <w:t xml:space="preserve"> </w:t>
+      </w:r>
+      <w:r>
+        <w:t>développé</w:t>
+      </w:r>
+      <w:r>
+        <w:t xml:space="preserve"> en 2005. </w:t>
+      </w:r>
+      <w:r>
+        <w:t>Ils évaluent</w:t>
+      </w:r>
+      <w:r>
+        <w:t xml:space="preserve"> le </w:t>
+      </w:r>
+      <w:r>
+        <w:t>succès</w:t>
+      </w:r>
+      <w:r>
+        <w:t xml:space="preserve"> de ce vaccin a environ 70% mais se montrent encore dubitatif quant au long-terme[5].</w:t>
+      </w:r>
+    </w:p>
+    <w:p>
+      <w:r>
+        <w:t xml:space="preserve">ImevaX, une start-up </w:t>
+      </w:r>
+      <w:r>
+        <w:t>cofondée</w:t>
+      </w:r>
+      <w:r>
+        <w:t xml:space="preserve"> par l'</w:t>
+      </w:r>
+      <w:r>
+        <w:t>université</w:t>
+      </w:r>
+      <w:r>
+        <w:t xml:space="preserve"> technique de Munich a </w:t>
+      </w:r>
+      <w:r>
+        <w:t>annoncé</w:t>
+      </w:r>
+      <w:r>
+        <w:t xml:space="preserve"> en 2014 avoir </w:t>
+      </w:r>
+      <w:r>
+        <w:t>créé</w:t>
+      </w:r>
+      <w:r>
+        <w:t xml:space="preserve"> un vaccin qui aurait une </w:t>
+      </w:r>
+      <w:r>
+        <w:t>efficacité</w:t>
+      </w:r>
+      <w:r>
+        <w:t xml:space="preserve"> </w:t>
+      </w:r>
+      <w:r>
+        <w:t>stérilisante</w:t>
+      </w:r>
+      <w:r>
+        <w:t xml:space="preserve"> de 80% dans les souris. Des tests cliniques sont </w:t>
+      </w:r>
+      <w:r>
+        <w:t>prévus</w:t>
+      </w:r>
+      <w:r>
+        <w:t xml:space="preserve"> pour le </w:t>
+      </w:r>
+      <w:r>
+        <w:t>début</w:t>
+      </w:r>
+      <w:r>
+        <w:t xml:space="preserve"> de l'</w:t>
+      </w:r>
+      <w:r>
+        <w:t>année</w:t>
+      </w:r>
+      <w:r>
+        <w:t xml:space="preserve"> 2016 pour </w:t>
+      </w:r>
+      <w:r>
+        <w:t>vérifier</w:t>
+      </w:r>
+      <w:r>
+        <w:t xml:space="preserve"> ces </w:t>
+      </w:r>
+      <w:r>
+        <w:t>propriétés</w:t>
+      </w:r>
+      <w:r>
+        <w:t xml:space="preserve"> dans </w:t>
+      </w:r>
+      <w:proofErr w:type="gramStart"/>
+      <w:r>
+        <w:t>l'humain[</w:t>
+      </w:r>
+      <w:proofErr w:type="gramEnd"/>
+      <w:r>
+        <w:t>6].</w:t>
+      </w:r>
+    </w:p>
+    <w:p>
+      <w:pPr>
+        <w:pStyle w:val="Titre3"/>
+        <w:rPr>
           <w:color w:val="FF0000"/>
         </w:rPr>
-        <w:t xml:space="preserve"> </w:t>
-      </w:r>
+      </w:pPr>
       <w:r>
         <w:rPr>
-          <w:b/>
           <w:color w:val="FF0000"/>
         </w:rPr>
-        <w:t>)</w:t>
-      </w:r>
-    </w:p>
-    <w:p>
-      <w:pPr>
-        <w:pStyle w:val="Titre2"/>
-      </w:pPr>
-      <w:r>
-        <w:t>Déterminer les souches contenant les épitopes trouvées</w:t>
-      </w:r>
-    </w:p>
-    <w:p>
-      <w:r>
-        <w:t>En utilisant l’algorithme d’alignement, il s’agira de déterminer les souches de la bactérie</w:t>
-      </w:r>
-      <w:r>
-        <w:t xml:space="preserve"> qui contiennent les épitopes trouvées par l’algorithme de prédiction.</w:t>
-      </w:r>
-    </w:p>
-    <w:p>
-      <w:r>
-        <w:t xml:space="preserve">Il s’agira de mémoriser les souches qui ont un score assez élevé </w:t>
-      </w:r>
-      <w:r>
-        <w:t xml:space="preserve">d’alignement avec les épitopes trouvées afin de s’assurer que ces souches contiennent des épitopes qui correspondent bien à la protéine </w:t>
-      </w:r>
-      <w:proofErr w:type="spellStart"/>
-      <w:r>
-        <w:t>UreB</w:t>
-      </w:r>
-      <w:proofErr w:type="spellEnd"/>
-      <w:r>
-        <w:t xml:space="preserve"> présente dans la bactérie H </w:t>
-      </w:r>
-      <w:proofErr w:type="spellStart"/>
-      <w:r>
-        <w:t>pilory</w:t>
-      </w:r>
-      <w:proofErr w:type="spellEnd"/>
-      <w:r>
-        <w:t>.</w:t>
-      </w:r>
+        <w:t>Sources d’inspiration état de l’art</w:t>
+      </w:r>
+      <w:r>
+        <w:rPr>
+          <w:color w:val="FF0000"/>
+        </w:rPr>
+        <w:t xml:space="preserve"> (remettre en forme)</w:t>
+      </w:r>
+    </w:p>
+    <w:p>
+      <w:r>
+        <w:t>[1</w:t>
+      </w:r>
+      <w:proofErr w:type="gramStart"/>
+      <w:r>
+        <w:t>]</w:t>
+      </w:r>
+      <w:proofErr w:type="gramEnd"/>
+      <w:r>
+        <w:fldChar w:fldCharType="begin"/>
+      </w:r>
+      <w:r>
+        <w:instrText xml:space="preserve"> HYPERLINK "</w:instrText>
+      </w:r>
+      <w:r>
+        <w:instrText>http://www.medicinenet.com/helicobacter_pylori/article.htm</w:instrText>
+      </w:r>
+      <w:r>
+        <w:instrText xml:space="preserve">" </w:instrText>
+      </w:r>
+      <w:r>
+        <w:fldChar w:fldCharType="separate"/>
+      </w:r>
+      <w:r>
+        <w:rPr>
+          <w:rStyle w:val="Lienhypertexte"/>
+        </w:rPr>
+        <w:t>http://www.medicinenet.com/helicobacter_pylori/article.htm</w:t>
+      </w:r>
+      <w:r>
+        <w:fldChar w:fldCharType="end"/>
+      </w:r>
+      <w:r>
+        <w:t xml:space="preserve"> </w:t>
+      </w:r>
+    </w:p>
+    <w:p>
+      <w:r>
+        <w:t>[2</w:t>
+      </w:r>
+      <w:proofErr w:type="gramStart"/>
+      <w:r>
+        <w:t>]</w:t>
+      </w:r>
+      <w:proofErr w:type="gramEnd"/>
+      <w:r>
+        <w:fldChar w:fldCharType="begin"/>
+      </w:r>
+      <w:r>
+        <w:instrText xml:space="preserve"> HYPERLINK "</w:instrText>
+      </w:r>
+      <w:r>
+        <w:instrText>https://www.nlm.nih.gov/medlineplus/ency/article/007501.htm</w:instrText>
+      </w:r>
+      <w:r>
+        <w:instrText xml:space="preserve">" </w:instrText>
+      </w:r>
+      <w:r>
+        <w:fldChar w:fldCharType="separate"/>
+      </w:r>
+      <w:r>
+        <w:rPr>
+          <w:rStyle w:val="Lienhypertexte"/>
+        </w:rPr>
+        <w:t>https://www.nlm.nih.gov/medlineplus/ency/article/007501.htm</w:t>
+      </w:r>
+      <w:r>
+        <w:fldChar w:fldCharType="end"/>
+      </w:r>
+      <w:r>
+        <w:t xml:space="preserve"> </w:t>
+      </w:r>
+    </w:p>
+    <w:p>
+      <w:r>
+        <w:t>[3</w:t>
+      </w:r>
+      <w:proofErr w:type="gramStart"/>
+      <w:r>
+        <w:t>]</w:t>
+      </w:r>
+      <w:proofErr w:type="gramEnd"/>
+      <w:r>
+        <w:fldChar w:fldCharType="begin"/>
+      </w:r>
+      <w:r>
+        <w:instrText xml:space="preserve"> HYPERLINK "</w:instrText>
+      </w:r>
+      <w:r>
+        <w:instrText>http://emedicine.medscape.com/article/176938-treatment</w:instrText>
+      </w:r>
+      <w:r>
+        <w:instrText xml:space="preserve">" </w:instrText>
+      </w:r>
+      <w:r>
+        <w:fldChar w:fldCharType="separate"/>
+      </w:r>
+      <w:r>
+        <w:rPr>
+          <w:rStyle w:val="Lienhypertexte"/>
+        </w:rPr>
+        <w:t>http://emedicine.medscape.com/article/176938-treatment</w:t>
+      </w:r>
+      <w:r>
+        <w:fldChar w:fldCharType="end"/>
+      </w:r>
+      <w:r>
+        <w:t xml:space="preserve"> </w:t>
+      </w:r>
+    </w:p>
+    <w:p>
+      <w:r>
+        <w:t>[4</w:t>
+      </w:r>
+      <w:proofErr w:type="gramStart"/>
+      <w:r>
+        <w:t>]</w:t>
+      </w:r>
+      <w:proofErr w:type="gramEnd"/>
+      <w:r>
+        <w:fldChar w:fldCharType="begin"/>
+      </w:r>
+      <w:r>
+        <w:instrText xml:space="preserve"> HYPERLINK "</w:instrText>
+      </w:r>
+      <w:r>
+        <w:instrText>http://www.cdc.gov/ulcer/files/hpfacts.PDF</w:instrText>
+      </w:r>
+      <w:r>
+        <w:instrText xml:space="preserve">" </w:instrText>
+      </w:r>
+      <w:r>
+        <w:fldChar w:fldCharType="separate"/>
+      </w:r>
+      <w:r>
+        <w:rPr>
+          <w:rStyle w:val="Lienhypertexte"/>
+        </w:rPr>
+        <w:t>http://www.cdc.gov/ulcer/files/hpfacts.PDF</w:t>
+      </w:r>
+      <w:r>
+        <w:fldChar w:fldCharType="end"/>
+      </w:r>
+      <w:r>
+        <w:t xml:space="preserve"> </w:t>
+      </w:r>
+    </w:p>
+    <w:p>
+      <w:r>
+        <w:t>[5</w:t>
+      </w:r>
+      <w:proofErr w:type="gramStart"/>
+      <w:r>
+        <w:t>]</w:t>
+      </w:r>
+      <w:proofErr w:type="gramEnd"/>
+      <w:r>
+        <w:fldChar w:fldCharType="begin"/>
+      </w:r>
+      <w:r>
+        <w:instrText xml:space="preserve"> HYPERLINK "</w:instrText>
+      </w:r>
+      <w:r>
+        <w:instrText>http://www.thelancet.com/journals/lancet/article/PIIS0140-6736%2815%2960310-5/abstract</w:instrText>
+      </w:r>
+      <w:r>
+        <w:instrText xml:space="preserve">" </w:instrText>
+      </w:r>
+      <w:r>
+        <w:fldChar w:fldCharType="separate"/>
+      </w:r>
+      <w:r>
+        <w:rPr>
+          <w:rStyle w:val="Lienhypertexte"/>
+        </w:rPr>
+        <w:t>http://www.thelancet.com/journals/lancet/article/PIIS0140-6736%2815%2960310-5/abstract</w:t>
+      </w:r>
+      <w:r>
+        <w:fldChar w:fldCharType="end"/>
+      </w:r>
+      <w:r>
+        <w:t xml:space="preserve"> </w:t>
+      </w:r>
+    </w:p>
+    <w:p>
+      <w:r>
+        <w:t>[6</w:t>
+      </w:r>
+      <w:proofErr w:type="gramStart"/>
+      <w:r>
+        <w:t>]</w:t>
+      </w:r>
+      <w:proofErr w:type="gramEnd"/>
+      <w:hyperlink r:id="rId16" w:history="1">
+        <w:r>
+          <w:rPr>
+            <w:rStyle w:val="Lienhypertexte"/>
+          </w:rPr>
+          <w:t>http://www.technologist.eu/towards-the-first-helicobacter-pylori-vaccine/</w:t>
+        </w:r>
+      </w:hyperlink>
+      <w:r>
+        <w:t xml:space="preserve"> </w:t>
+      </w:r>
+      <w:r>
+        <w:br w:type="page"/>
+      </w:r>
+    </w:p>
+    <w:p>
+      <w:pPr>
+        <w:pStyle w:val="Titre1"/>
+      </w:pPr>
+      <w:r>
+        <w:lastRenderedPageBreak/>
+        <w:t>Conception de la solution</w:t>
+      </w:r>
+    </w:p>
+    <w:p>
+      <w:pPr>
+        <w:rPr>
+          <w:rFonts w:asciiTheme="majorHAnsi" w:eastAsiaTheme="majorEastAsia" w:hAnsiTheme="majorHAnsi" w:cstheme="majorBidi"/>
+          <w:b/>
+          <w:bCs/>
+          <w:color w:val="365F91" w:themeColor="accent1" w:themeShade="BF"/>
+          <w:sz w:val="28"/>
+          <w:szCs w:val="28"/>
+        </w:rPr>
+      </w:pPr>
       <w:r>
         <w:br w:type="page"/>
       </w:r>
@@ -836,6 +1806,119 @@
 <file path=word/numbering.xml><?xml version="1.0" encoding="utf-8"?>
 <w:numbering xmlns:wpc="http://schemas.microsoft.com/office/word/2010/wordprocessingCanvas" xmlns:mc="http://schemas.openxmlformats.org/markup-compatibility/2006" xmlns:o="urn:schemas-microsoft-com:office:office" xmlns:r="http://schemas.openxmlformats.org/officeDocument/2006/relationships" xmlns:m="http://schemas.openxmlformats.org/officeDocument/2006/math" xmlns:v="urn:schemas-microsoft-com:vml" xmlns:wp14="http://schemas.microsoft.com/office/word/2010/wordprocessingDrawing" xmlns:wp="http://schemas.openxmlformats.org/drawingml/2006/wordprocessingDrawing" xmlns:w10="urn:schemas-microsoft-com:office:word" xmlns:w="http://schemas.openxmlformats.org/wordprocessingml/2006/main" xmlns:w14="http://schemas.microsoft.com/office/word/2010/wordml" xmlns:wpg="http://schemas.microsoft.com/office/word/2010/wordprocessingGroup" xmlns:wpi="http://schemas.microsoft.com/office/word/2010/wordprocessingInk" xmlns:wne="http://schemas.microsoft.com/office/word/2006/wordml" xmlns:wps="http://schemas.microsoft.com/office/word/2010/wordprocessingShape" mc:Ignorable="w14 wp14">
   <w:abstractNum w:abstractNumId="0">
+    <w:nsid w:val="1E525DA0"/>
+    <w:multiLevelType w:val="hybridMultilevel"/>
+    <w:tmpl w:val="339653E8"/>
+    <w:lvl w:ilvl="0" w:tplc="100C0001">
+      <w:start w:val="1"/>
+      <w:numFmt w:val="bullet"/>
+      <w:lvlText w:val=""/>
+      <w:lvlJc w:val="left"/>
+      <w:pPr>
+        <w:ind w:left="720" w:hanging="360"/>
+      </w:pPr>
+      <w:rPr>
+        <w:rFonts w:ascii="Symbol" w:hAnsi="Symbol" w:hint="default"/>
+      </w:rPr>
+    </w:lvl>
+    <w:lvl w:ilvl="1" w:tplc="100C0003">
+      <w:start w:val="1"/>
+      <w:numFmt w:val="bullet"/>
+      <w:lvlText w:val="o"/>
+      <w:lvlJc w:val="left"/>
+      <w:pPr>
+        <w:ind w:left="1440" w:hanging="360"/>
+      </w:pPr>
+      <w:rPr>
+        <w:rFonts w:ascii="Courier New" w:hAnsi="Courier New" w:cs="Courier New" w:hint="default"/>
+      </w:rPr>
+    </w:lvl>
+    <w:lvl w:ilvl="2" w:tplc="100C0005" w:tentative="1">
+      <w:start w:val="1"/>
+      <w:numFmt w:val="bullet"/>
+      <w:lvlText w:val=""/>
+      <w:lvlJc w:val="left"/>
+      <w:pPr>
+        <w:ind w:left="2160" w:hanging="360"/>
+      </w:pPr>
+      <w:rPr>
+        <w:rFonts w:ascii="Wingdings" w:hAnsi="Wingdings" w:hint="default"/>
+      </w:rPr>
+    </w:lvl>
+    <w:lvl w:ilvl="3" w:tplc="100C0001" w:tentative="1">
+      <w:start w:val="1"/>
+      <w:numFmt w:val="bullet"/>
+      <w:lvlText w:val=""/>
+      <w:lvlJc w:val="left"/>
+      <w:pPr>
+        <w:ind w:left="2880" w:hanging="360"/>
+      </w:pPr>
+      <w:rPr>
+        <w:rFonts w:ascii="Symbol" w:hAnsi="Symbol" w:hint="default"/>
+      </w:rPr>
+    </w:lvl>
+    <w:lvl w:ilvl="4" w:tplc="100C0003" w:tentative="1">
+      <w:start w:val="1"/>
+      <w:numFmt w:val="bullet"/>
+      <w:lvlText w:val="o"/>
+      <w:lvlJc w:val="left"/>
+      <w:pPr>
+        <w:ind w:left="3600" w:hanging="360"/>
+      </w:pPr>
+      <w:rPr>
+        <w:rFonts w:ascii="Courier New" w:hAnsi="Courier New" w:cs="Courier New" w:hint="default"/>
+      </w:rPr>
+    </w:lvl>
+    <w:lvl w:ilvl="5" w:tplc="100C0005" w:tentative="1">
+      <w:start w:val="1"/>
+      <w:numFmt w:val="bullet"/>
+      <w:lvlText w:val=""/>
+      <w:lvlJc w:val="left"/>
+      <w:pPr>
+        <w:ind w:left="4320" w:hanging="360"/>
+      </w:pPr>
+      <w:rPr>
+        <w:rFonts w:ascii="Wingdings" w:hAnsi="Wingdings" w:hint="default"/>
+      </w:rPr>
+    </w:lvl>
+    <w:lvl w:ilvl="6" w:tplc="100C0001" w:tentative="1">
+      <w:start w:val="1"/>
+      <w:numFmt w:val="bullet"/>
+      <w:lvlText w:val=""/>
+      <w:lvlJc w:val="left"/>
+      <w:pPr>
+        <w:ind w:left="5040" w:hanging="360"/>
+      </w:pPr>
+      <w:rPr>
+        <w:rFonts w:ascii="Symbol" w:hAnsi="Symbol" w:hint="default"/>
+      </w:rPr>
+    </w:lvl>
+    <w:lvl w:ilvl="7" w:tplc="100C0003" w:tentative="1">
+      <w:start w:val="1"/>
+      <w:numFmt w:val="bullet"/>
+      <w:lvlText w:val="o"/>
+      <w:lvlJc w:val="left"/>
+      <w:pPr>
+        <w:ind w:left="5760" w:hanging="360"/>
+      </w:pPr>
+      <w:rPr>
+        <w:rFonts w:ascii="Courier New" w:hAnsi="Courier New" w:cs="Courier New" w:hint="default"/>
+      </w:rPr>
+    </w:lvl>
+    <w:lvl w:ilvl="8" w:tplc="100C0005" w:tentative="1">
+      <w:start w:val="1"/>
+      <w:numFmt w:val="bullet"/>
+      <w:lvlText w:val=""/>
+      <w:lvlJc w:val="left"/>
+      <w:pPr>
+        <w:ind w:left="6480" w:hanging="360"/>
+      </w:pPr>
+      <w:rPr>
+        <w:rFonts w:ascii="Wingdings" w:hAnsi="Wingdings" w:hint="default"/>
+      </w:rPr>
+    </w:lvl>
+  </w:abstractNum>
+  <w:abstractNum w:abstractNumId="1">
     <w:nsid w:val="3D6F7B40"/>
     <w:multiLevelType w:val="hybridMultilevel"/>
     <w:tmpl w:val="4BFA0CCC"/>
@@ -948,7 +2031,120 @@
       </w:rPr>
     </w:lvl>
   </w:abstractNum>
-  <w:abstractNum w:abstractNumId="1">
+  <w:abstractNum w:abstractNumId="2">
+    <w:nsid w:val="59641E2F"/>
+    <w:multiLevelType w:val="hybridMultilevel"/>
+    <w:tmpl w:val="58CABDF2"/>
+    <w:lvl w:ilvl="0" w:tplc="100C0001">
+      <w:start w:val="1"/>
+      <w:numFmt w:val="bullet"/>
+      <w:lvlText w:val=""/>
+      <w:lvlJc w:val="left"/>
+      <w:pPr>
+        <w:ind w:left="720" w:hanging="360"/>
+      </w:pPr>
+      <w:rPr>
+        <w:rFonts w:ascii="Symbol" w:hAnsi="Symbol" w:hint="default"/>
+      </w:rPr>
+    </w:lvl>
+    <w:lvl w:ilvl="1" w:tplc="100C0003" w:tentative="1">
+      <w:start w:val="1"/>
+      <w:numFmt w:val="bullet"/>
+      <w:lvlText w:val="o"/>
+      <w:lvlJc w:val="left"/>
+      <w:pPr>
+        <w:ind w:left="1440" w:hanging="360"/>
+      </w:pPr>
+      <w:rPr>
+        <w:rFonts w:ascii="Courier New" w:hAnsi="Courier New" w:cs="Courier New" w:hint="default"/>
+      </w:rPr>
+    </w:lvl>
+    <w:lvl w:ilvl="2" w:tplc="100C0005" w:tentative="1">
+      <w:start w:val="1"/>
+      <w:numFmt w:val="bullet"/>
+      <w:lvlText w:val=""/>
+      <w:lvlJc w:val="left"/>
+      <w:pPr>
+        <w:ind w:left="2160" w:hanging="360"/>
+      </w:pPr>
+      <w:rPr>
+        <w:rFonts w:ascii="Wingdings" w:hAnsi="Wingdings" w:hint="default"/>
+      </w:rPr>
+    </w:lvl>
+    <w:lvl w:ilvl="3" w:tplc="100C0001" w:tentative="1">
+      <w:start w:val="1"/>
+      <w:numFmt w:val="bullet"/>
+      <w:lvlText w:val=""/>
+      <w:lvlJc w:val="left"/>
+      <w:pPr>
+        <w:ind w:left="2880" w:hanging="360"/>
+      </w:pPr>
+      <w:rPr>
+        <w:rFonts w:ascii="Symbol" w:hAnsi="Symbol" w:hint="default"/>
+      </w:rPr>
+    </w:lvl>
+    <w:lvl w:ilvl="4" w:tplc="100C0003" w:tentative="1">
+      <w:start w:val="1"/>
+      <w:numFmt w:val="bullet"/>
+      <w:lvlText w:val="o"/>
+      <w:lvlJc w:val="left"/>
+      <w:pPr>
+        <w:ind w:left="3600" w:hanging="360"/>
+      </w:pPr>
+      <w:rPr>
+        <w:rFonts w:ascii="Courier New" w:hAnsi="Courier New" w:cs="Courier New" w:hint="default"/>
+      </w:rPr>
+    </w:lvl>
+    <w:lvl w:ilvl="5" w:tplc="100C0005" w:tentative="1">
+      <w:start w:val="1"/>
+      <w:numFmt w:val="bullet"/>
+      <w:lvlText w:val=""/>
+      <w:lvlJc w:val="left"/>
+      <w:pPr>
+        <w:ind w:left="4320" w:hanging="360"/>
+      </w:pPr>
+      <w:rPr>
+        <w:rFonts w:ascii="Wingdings" w:hAnsi="Wingdings" w:hint="default"/>
+      </w:rPr>
+    </w:lvl>
+    <w:lvl w:ilvl="6" w:tplc="100C0001" w:tentative="1">
+      <w:start w:val="1"/>
+      <w:numFmt w:val="bullet"/>
+      <w:lvlText w:val=""/>
+      <w:lvlJc w:val="left"/>
+      <w:pPr>
+        <w:ind w:left="5040" w:hanging="360"/>
+      </w:pPr>
+      <w:rPr>
+        <w:rFonts w:ascii="Symbol" w:hAnsi="Symbol" w:hint="default"/>
+      </w:rPr>
+    </w:lvl>
+    <w:lvl w:ilvl="7" w:tplc="100C0003" w:tentative="1">
+      <w:start w:val="1"/>
+      <w:numFmt w:val="bullet"/>
+      <w:lvlText w:val="o"/>
+      <w:lvlJc w:val="left"/>
+      <w:pPr>
+        <w:ind w:left="5760" w:hanging="360"/>
+      </w:pPr>
+      <w:rPr>
+        <w:rFonts w:ascii="Courier New" w:hAnsi="Courier New" w:cs="Courier New" w:hint="default"/>
+      </w:rPr>
+    </w:lvl>
+    <w:lvl w:ilvl="8" w:tplc="100C0005" w:tentative="1">
+      <w:start w:val="1"/>
+      <w:numFmt w:val="bullet"/>
+      <w:lvlText w:val=""/>
+      <w:lvlJc w:val="left"/>
+      <w:pPr>
+        <w:ind w:left="6480" w:hanging="360"/>
+      </w:pPr>
+      <w:rPr>
+        <w:rFonts w:ascii="Wingdings" w:hAnsi="Wingdings" w:hint="default"/>
+      </w:rPr>
+    </w:lvl>
+  </w:abstractNum>
+  <w:abstractNum w:abstractNumId="3">
     <w:nsid w:val="5CA317B0"/>
     <w:multiLevelType w:val="hybridMultilevel"/>
     <w:tmpl w:val="08864060"/>
@@ -1062,10 +2258,16 @@
     </w:lvl>
   </w:abstractNum>
   <w:num w:numId="1">
-    <w:abstractNumId w:val="0"/>
+    <w:abstractNumId w:val="1"/>
   </w:num>
   <w:num w:numId="2">
-    <w:abstractNumId w:val="1"/>
+    <w:abstractNumId w:val="3"/>
+  </w:num>
+  <w:num w:numId="3">
+    <w:abstractNumId w:val="2"/>
+  </w:num>
+  <w:num w:numId="4">
+    <w:abstractNumId w:val="0"/>
   </w:num>
 </w:numbering>
 </file>
@@ -1343,6 +2545,28 @@
       <w:color w:val="243F60" w:themeColor="accent1" w:themeShade="7F"/>
     </w:rPr>
   </w:style>
+  <w:style w:type="paragraph" w:styleId="Titre6">
+    <w:name w:val="heading 6"/>
+    <w:basedOn w:val="Normal"/>
+    <w:next w:val="Normal"/>
+    <w:link w:val="Titre6Car"/>
+    <w:uiPriority w:val="9"/>
+    <w:unhideWhenUsed/>
+    <w:qFormat/>
+    <w:rsid w:val="004C5E71"/>
+    <w:pPr>
+      <w:keepNext/>
+      <w:keepLines/>
+      <w:spacing w:before="200" w:after="0"/>
+      <w:outlineLvl w:val="5"/>
+    </w:pPr>
+    <w:rPr>
+      <w:rFonts w:asciiTheme="majorHAnsi" w:eastAsiaTheme="majorEastAsia" w:hAnsiTheme="majorHAnsi" w:cstheme="majorBidi"/>
+      <w:i/>
+      <w:iCs/>
+      <w:color w:val="243F60" w:themeColor="accent1" w:themeShade="7F"/>
+    </w:rPr>
+  </w:style>
   <w:style w:type="character" w:default="1" w:styleId="Policepardfaut">
     <w:name w:val="Default Paragraph Font"/>
     <w:uiPriority w:val="1"/>
@@ -1469,6 +2693,49 @@
       <w:ind w:left="720"/>
       <w:contextualSpacing/>
     </w:pPr>
+  </w:style>
+  <w:style w:type="paragraph" w:styleId="Textedebulles">
+    <w:name w:val="Balloon Text"/>
+    <w:basedOn w:val="Normal"/>
+    <w:link w:val="TextedebullesCar"/>
+    <w:uiPriority w:val="99"/>
+    <w:semiHidden/>
+    <w:unhideWhenUsed/>
+    <w:rsid w:val="0071089B"/>
+    <w:pPr>
+      <w:spacing w:after="0" w:line="240" w:lineRule="auto"/>
+    </w:pPr>
+    <w:rPr>
+      <w:rFonts w:ascii="Tahoma" w:hAnsi="Tahoma" w:cs="Tahoma"/>
+      <w:sz w:val="16"/>
+      <w:szCs w:val="16"/>
+    </w:rPr>
+  </w:style>
+  <w:style w:type="character" w:customStyle="1" w:styleId="TextedebullesCar">
+    <w:name w:val="Texte de bulles Car"/>
+    <w:basedOn w:val="Policepardfaut"/>
+    <w:link w:val="Textedebulles"/>
+    <w:uiPriority w:val="99"/>
+    <w:semiHidden/>
+    <w:rsid w:val="0071089B"/>
+    <w:rPr>
+      <w:rFonts w:ascii="Tahoma" w:hAnsi="Tahoma" w:cs="Tahoma"/>
+      <w:sz w:val="16"/>
+      <w:szCs w:val="16"/>
+    </w:rPr>
+  </w:style>
+  <w:style w:type="character" w:customStyle="1" w:styleId="Titre6Car">
+    <w:name w:val="Titre 6 Car"/>
+    <w:basedOn w:val="Policepardfaut"/>
+    <w:link w:val="Titre6"/>
+    <w:uiPriority w:val="9"/>
+    <w:rsid w:val="004C5E71"/>
+    <w:rPr>
+      <w:rFonts w:asciiTheme="majorHAnsi" w:eastAsiaTheme="majorEastAsia" w:hAnsiTheme="majorHAnsi" w:cstheme="majorBidi"/>
+      <w:i/>
+      <w:iCs/>
+      <w:color w:val="243F60" w:themeColor="accent1" w:themeShade="7F"/>
+    </w:rPr>
   </w:style>
 </w:styles>
 </file>
@@ -1746,6 +3013,28 @@
       <w:color w:val="243F60" w:themeColor="accent1" w:themeShade="7F"/>
     </w:rPr>
   </w:style>
+  <w:style w:type="paragraph" w:styleId="Titre6">
+    <w:name w:val="heading 6"/>
+    <w:basedOn w:val="Normal"/>
+    <w:next w:val="Normal"/>
+    <w:link w:val="Titre6Car"/>
+    <w:uiPriority w:val="9"/>
+    <w:unhideWhenUsed/>
+    <w:qFormat/>
+    <w:rsid w:val="004C5E71"/>
+    <w:pPr>
+      <w:keepNext/>
+      <w:keepLines/>
+      <w:spacing w:before="200" w:after="0"/>
+      <w:outlineLvl w:val="5"/>
+    </w:pPr>
+    <w:rPr>
+      <w:rFonts w:asciiTheme="majorHAnsi" w:eastAsiaTheme="majorEastAsia" w:hAnsiTheme="majorHAnsi" w:cstheme="majorBidi"/>
+      <w:i/>
+      <w:iCs/>
+      <w:color w:val="243F60" w:themeColor="accent1" w:themeShade="7F"/>
+    </w:rPr>
+  </w:style>
   <w:style w:type="character" w:default="1" w:styleId="Policepardfaut">
     <w:name w:val="Default Paragraph Font"/>
     <w:uiPriority w:val="1"/>
@@ -1872,6 +3161,49 @@
       <w:ind w:left="720"/>
       <w:contextualSpacing/>
     </w:pPr>
+  </w:style>
+  <w:style w:type="paragraph" w:styleId="Textedebulles">
+    <w:name w:val="Balloon Text"/>
+    <w:basedOn w:val="Normal"/>
+    <w:link w:val="TextedebullesCar"/>
+    <w:uiPriority w:val="99"/>
+    <w:semiHidden/>
+    <w:unhideWhenUsed/>
+    <w:rsid w:val="0071089B"/>
+    <w:pPr>
+      <w:spacing w:after="0" w:line="240" w:lineRule="auto"/>
+    </w:pPr>
+    <w:rPr>
+      <w:rFonts w:ascii="Tahoma" w:hAnsi="Tahoma" w:cs="Tahoma"/>
+      <w:sz w:val="16"/>
+      <w:szCs w:val="16"/>
+    </w:rPr>
+  </w:style>
+  <w:style w:type="character" w:customStyle="1" w:styleId="TextedebullesCar">
+    <w:name w:val="Texte de bulles Car"/>
+    <w:basedOn w:val="Policepardfaut"/>
+    <w:link w:val="Textedebulles"/>
+    <w:uiPriority w:val="99"/>
+    <w:semiHidden/>
+    <w:rsid w:val="0071089B"/>
+    <w:rPr>
+      <w:rFonts w:ascii="Tahoma" w:hAnsi="Tahoma" w:cs="Tahoma"/>
+      <w:sz w:val="16"/>
+      <w:szCs w:val="16"/>
+    </w:rPr>
+  </w:style>
+  <w:style w:type="character" w:customStyle="1" w:styleId="Titre6Car">
+    <w:name w:val="Titre 6 Car"/>
+    <w:basedOn w:val="Policepardfaut"/>
+    <w:link w:val="Titre6"/>
+    <w:uiPriority w:val="9"/>
+    <w:rsid w:val="004C5E71"/>
+    <w:rPr>
+      <w:rFonts w:asciiTheme="majorHAnsi" w:eastAsiaTheme="majorEastAsia" w:hAnsiTheme="majorHAnsi" w:cstheme="majorBidi"/>
+      <w:i/>
+      <w:iCs/>
+      <w:color w:val="243F60" w:themeColor="accent1" w:themeShade="7F"/>
+    </w:rPr>
   </w:style>
 </w:styles>
 </file>

</xml_diff>

<commit_message>
Contexte mis dans notebook
</commit_message>
<xml_diff>
--- a/Rapport_BBC.docx
+++ b/Rapport_BBC.docx
@@ -4,118 +4,10 @@
   <w:body>
     <w:p>
       <w:pPr>
-        <w:pStyle w:val="Titre1"/>
-      </w:pPr>
-      <w:r>
-        <w:t>Introduction</w:t>
-      </w:r>
-    </w:p>
-    <w:p>
-      <w:pPr>
-        <w:rPr>
-          <w:rFonts w:asciiTheme="majorHAnsi" w:eastAsiaTheme="majorEastAsia" w:hAnsiTheme="majorHAnsi" w:cstheme="majorBidi"/>
-          <w:color w:val="365F91" w:themeColor="accent1" w:themeShade="BF"/>
-          <w:sz w:val="28"/>
-          <w:szCs w:val="28"/>
-        </w:rPr>
-      </w:pPr>
-      <w:r>
-        <w:br w:type="page"/>
-      </w:r>
-    </w:p>
-    <w:p>
-      <w:pPr>
-        <w:pStyle w:val="Titre1"/>
-      </w:pPr>
-      <w:r>
-        <w:lastRenderedPageBreak/>
-        <w:t xml:space="preserve">Analyse et </w:t>
-      </w:r>
-      <w:r>
-        <w:t>planning</w:t>
-      </w:r>
-    </w:p>
-    <w:p>
-      <w:r>
-        <w:t xml:space="preserve">Voici tout d’abord une analyse </w:t>
-      </w:r>
-      <w:r>
-        <w:t>du problème que l’on doit traiter ainsi qu’un planning.</w:t>
-      </w:r>
-    </w:p>
-    <w:p>
-      <w:pPr>
         <w:pStyle w:val="Titre2"/>
       </w:pPr>
       <w:r>
-        <w:t>Analyse</w:t>
-      </w:r>
-      <w:r>
-        <w:t xml:space="preserve"> du problème</w:t>
-      </w:r>
-    </w:p>
-    <w:p>
-      <w:r>
-        <w:t xml:space="preserve">On souhaite ici développer un vaccin peptidique contre la bactérie H pilory qui a la particularité de survivre dans l’estomac. </w:t>
-      </w:r>
-    </w:p>
-    <w:p>
-      <w:r>
-        <w:t xml:space="preserve">Elle est responsable de la plupart des maladies de </w:t>
-      </w:r>
-      <w:r>
-        <w:t>l’estomac</w:t>
-      </w:r>
-      <w:r>
-        <w:t>, qu’elles soient petites ou grande.</w:t>
-      </w:r>
-    </w:p>
-    <w:p>
-      <w:r>
-        <w:t>Le but de ce projet ser</w:t>
-      </w:r>
-      <w:r>
-        <w:t>a de proposer</w:t>
-      </w:r>
-      <w:r>
-        <w:t xml:space="preserve"> aux scientifiques quelles anti—corps (sous forme d’épitopes) il s’agira d’introduire dans un vaccin peptidique contre cette bactérie</w:t>
-      </w:r>
-      <w:r>
-        <w:t>, par rapport aux différentes souches de la bactérie (Chili, Espagne, Suisse</w:t>
-      </w:r>
-      <w:r>
-        <w:t>…</w:t>
-      </w:r>
-      <w:r>
-        <w:t>)</w:t>
-      </w:r>
-      <w:r>
-        <w:t>.</w:t>
-      </w:r>
-      <w:r>
-        <w:br w:type="page"/>
-      </w:r>
-    </w:p>
-    <w:p>
-      <w:pPr>
-        <w:pStyle w:val="Titre1"/>
-      </w:pPr>
-      <w:r>
-        <w:lastRenderedPageBreak/>
-        <w:t>Contexte et état de l’art</w:t>
-      </w:r>
-    </w:p>
-    <w:p>
-      <w:pPr>
-        <w:pStyle w:val="Titre2"/>
-      </w:pPr>
-      <w:r>
-        <w:t>Contexte</w:t>
-      </w:r>
-    </w:p>
-    <w:p>
-      <w:r>
-        <w:t>Voici une explication du contexte dans lequel on se trouve.</w:t>
+        <w:t>Etat de l’art</w:t>
       </w:r>
     </w:p>
     <w:p>
@@ -123,752 +15,15 @@
         <w:pStyle w:val="Titre3"/>
       </w:pPr>
       <w:r>
-        <w:t>Vaccin</w:t>
-      </w:r>
-    </w:p>
-    <w:p>
-      <w:r>
-        <w:t>Pour expliquer ce qu’est un vaccin, nous nous sommes inspirés de l’article suivant </w:t>
-      </w:r>
-      <w:proofErr w:type="gramStart"/>
-      <w:r>
-        <w:t>:</w:t>
-      </w:r>
-      <w:proofErr w:type="gramEnd"/>
-      <w:r>
-        <w:br/>
-      </w:r>
-      <w:hyperlink r:id="rId6" w:history="1">
-        <w:r>
-          <w:rPr>
-            <w:rStyle w:val="Lienhypertexte"/>
-          </w:rPr>
-          <w:t>https://fr.wikipedia.org/wiki/Vaccination</w:t>
-        </w:r>
-      </w:hyperlink>
-      <w:r>
-        <w:t xml:space="preserve"> </w:t>
-      </w:r>
-    </w:p>
-    <w:p>
-      <w:r>
-        <w:t xml:space="preserve">Un vaccin est une substance que l’on injecte dans un corps humain ou animal. Il permet de créer une réaction immunitaire positive contre une maladie infectieuse. </w:t>
-      </w:r>
-    </w:p>
-    <w:p>
-      <w:r>
-        <w:t>C’est un antigène qui permet de stimuler le système immunitaire afin qu’il puisse s’activer de manière plus rapide et plus forte lors de la présence d’une vraie contamination.</w:t>
-      </w:r>
-    </w:p>
-    <w:p>
-      <w:r>
-        <w:t xml:space="preserve">Il existe plusieurs types de vaccins, mais on s’intéressera particulièrement au vaccin peptidique. </w:t>
-      </w:r>
-    </w:p>
-    <w:p>
-      <w:pPr>
-        <w:pStyle w:val="Titre4"/>
-      </w:pPr>
-      <w:r>
-        <w:t>Vaccin peptidique</w:t>
-      </w:r>
-    </w:p>
-    <w:p>
-      <w:r>
-        <w:t>Un vaccin peptidique permet d’injecter un ou plusieurs séquences d’acides aminés (courtes ou longues) d’antigènes, en y combinant des adjuvants.</w:t>
-      </w:r>
-    </w:p>
-    <w:p>
-      <w:r>
-        <w:t xml:space="preserve">Un adjuvant permet de renforcer ou stimuler un système immunitaire lorsqu’elle est administrée conjointement avec un antigène </w:t>
-      </w:r>
-      <w:proofErr w:type="gramStart"/>
-      <w:r>
-        <w:t>( source</w:t>
-      </w:r>
-      <w:proofErr w:type="gramEnd"/>
-      <w:r>
-        <w:t xml:space="preserve"> : </w:t>
-      </w:r>
-      <w:hyperlink r:id="rId7" w:history="1">
-        <w:r>
-          <w:rPr>
-            <w:rStyle w:val="Lienhypertexte"/>
-          </w:rPr>
-          <w:t>https://fr.wikipedia.org/wiki/Adjuvant</w:t>
-        </w:r>
-      </w:hyperlink>
-      <w:r>
-        <w:t xml:space="preserve"> ). Il s’agit d’un composant toxique.</w:t>
-      </w:r>
-    </w:p>
-    <w:p>
-      <w:r>
-        <w:t>Un antigène est caractérisé par son ensemble d’épitopes.</w:t>
-      </w:r>
-    </w:p>
-    <w:p>
-      <w:pPr>
-        <w:pStyle w:val="Titre4"/>
-      </w:pPr>
-      <w:r>
-        <w:t>Epitope</w:t>
-      </w:r>
-    </w:p>
-    <w:p>
-      <w:r>
-        <w:t>Pour expliquer ce qu’est un épitope, nous nous sommes inspirés de l’article suivant </w:t>
-      </w:r>
-      <w:proofErr w:type="gramStart"/>
-      <w:r>
-        <w:t>:</w:t>
-      </w:r>
-      <w:proofErr w:type="gramEnd"/>
-      <w:r>
-        <w:br/>
-      </w:r>
-      <w:hyperlink r:id="rId8" w:history="1">
-        <w:r>
-          <w:rPr>
-            <w:rStyle w:val="Lienhypertexte"/>
-          </w:rPr>
-          <w:t>https://fr.wikipedia.org/wiki/%C3%89pitope</w:t>
-        </w:r>
-      </w:hyperlink>
-      <w:r>
-        <w:t xml:space="preserve"> </w:t>
-      </w:r>
-    </w:p>
-    <w:p>
-      <w:r>
-        <w:t xml:space="preserve">Un épitope est un déterminant antigénique présentée sous forme de molécule reconnaissable par un </w:t>
-      </w:r>
-      <w:proofErr w:type="spellStart"/>
-      <w:r>
-        <w:t>paratope</w:t>
-      </w:r>
-      <w:proofErr w:type="spellEnd"/>
-      <w:r>
-        <w:t xml:space="preserve"> (partie variable d’un anticorps). </w:t>
-      </w:r>
-    </w:p>
-    <w:p>
-      <w:r>
-        <w:t xml:space="preserve">Epitope est un synonyme de peptide dans le cas où celui-ci est reconnaissable par un </w:t>
-      </w:r>
-      <w:proofErr w:type="spellStart"/>
-      <w:r>
-        <w:t>paratope</w:t>
-      </w:r>
-      <w:proofErr w:type="spellEnd"/>
-      <w:r>
-        <w:t xml:space="preserve">. </w:t>
-      </w:r>
-    </w:p>
-    <w:p>
-      <w:pPr>
-        <w:pStyle w:val="Titre3"/>
-      </w:pPr>
-      <w:r>
-        <w:t>Bactérie</w:t>
-      </w:r>
-    </w:p>
-    <w:p>
-      <w:r>
-        <w:t>Une bactérie est un micro-organisme capable de se reproduire. Il est à noter qu’il s’agit d’un organisme qui n’est ni végétal, ni animal.</w:t>
-      </w:r>
-    </w:p>
-    <w:p>
-      <w:r>
-        <w:t>Il s’agit d’un organisme procaryote, dont la structure cellulaire ne possède donc pas de noyau.</w:t>
-      </w:r>
-    </w:p>
-    <w:p>
-      <w:pPr>
-        <w:pStyle w:val="Titre4"/>
-      </w:pPr>
-      <w:r>
-        <w:t xml:space="preserve">Bactérie H </w:t>
-      </w:r>
-      <w:proofErr w:type="spellStart"/>
-      <w:r>
-        <w:t>P</w:t>
-      </w:r>
-      <w:r>
-        <w:t>ylori</w:t>
-      </w:r>
-      <w:proofErr w:type="spellEnd"/>
-    </w:p>
-    <w:p>
-      <w:r>
-        <w:t xml:space="preserve">Pour expliquer ce qu’est la bactérie H </w:t>
-      </w:r>
-      <w:proofErr w:type="spellStart"/>
-      <w:r>
-        <w:t>Pylori</w:t>
-      </w:r>
-      <w:proofErr w:type="spellEnd"/>
-      <w:r>
-        <w:t xml:space="preserve">, nous nous sommes inspirés de l’article suivant : </w:t>
-      </w:r>
-      <w:hyperlink r:id="rId9" w:history="1">
-        <w:r>
-          <w:rPr>
-            <w:rStyle w:val="Lienhypertexte"/>
-          </w:rPr>
-          <w:t>http://www.e-sante.fr/helicobacter-pylori-bacterie-tous-dangers/actualite/1534</w:t>
-        </w:r>
-      </w:hyperlink>
-      <w:r>
-        <w:t xml:space="preserve"> </w:t>
-      </w:r>
-      <w:r>
-        <w:t>.</w:t>
-      </w:r>
-    </w:p>
-    <w:p>
-      <w:r>
-        <w:t xml:space="preserve">La bactérie Helicobacter </w:t>
-      </w:r>
-      <w:r>
-        <w:t>Pylori</w:t>
-      </w:r>
-      <w:r>
-        <w:t xml:space="preserve"> est une bactérie très petite responsable de plusieurs maladies de l’estomac, dont certaines peuvent aller jusqu’au cancer de l’estomac (qui commence en général par des ulcères).</w:t>
-      </w:r>
-    </w:p>
-    <w:p>
-      <w:r>
-        <w:lastRenderedPageBreak/>
-        <w:t>Comme son nom l’indique, il s’agit d’une bactérie en forme d’hélice et sa particularité et de se sentir « chez elle » dans l’estomac malgré les niveaux d'</w:t>
-      </w:r>
-      <w:r>
-        <w:t>acidité</w:t>
-      </w:r>
-      <w:r>
-        <w:t xml:space="preserve"> </w:t>
-      </w:r>
-      <w:r>
-        <w:t>élevés</w:t>
-      </w:r>
-      <w:r>
-        <w:t xml:space="preserve"> dans cet </w:t>
-      </w:r>
-      <w:r>
-        <w:t>environnement</w:t>
-      </w:r>
-      <w:r>
-        <w:t>.</w:t>
-      </w:r>
-      <w:r>
-        <w:tab/>
-      </w:r>
-    </w:p>
-    <w:p>
-      <w:r>
-        <w:t xml:space="preserve">Cette bactérie </w:t>
-      </w:r>
-      <w:r>
-        <w:t>sécrète</w:t>
-      </w:r>
-      <w:r>
-        <w:t xml:space="preserve"> de l'uréase. Cette </w:t>
-      </w:r>
-      <w:r>
-        <w:t>protéine</w:t>
-      </w:r>
-      <w:r>
-        <w:t xml:space="preserve"> permet </w:t>
-      </w:r>
-      <w:r>
-        <w:t>à</w:t>
-      </w:r>
-      <w:r>
-        <w:t xml:space="preserve"> la </w:t>
-      </w:r>
-      <w:r>
-        <w:t>bactérie</w:t>
-      </w:r>
-      <w:r>
-        <w:t xml:space="preserve"> de de transformer l'acide gastrique en ammoniaque anodin pour la </w:t>
-      </w:r>
-      <w:r>
-        <w:t>bactérie</w:t>
-      </w:r>
-      <w:r>
-        <w:t xml:space="preserve">. L'autre </w:t>
-      </w:r>
-      <w:r>
-        <w:t>mécanisme</w:t>
-      </w:r>
-      <w:r>
-        <w:t xml:space="preserve"> de </w:t>
-      </w:r>
-      <w:r>
-        <w:t>défense</w:t>
-      </w:r>
-      <w:r>
-        <w:t xml:space="preserve"> contre l'acide gastrique est la </w:t>
-      </w:r>
-      <w:r>
-        <w:t>capacité</w:t>
-      </w:r>
-      <w:r>
-        <w:t xml:space="preserve"> de H. Pylori de pouvoir </w:t>
-      </w:r>
-      <w:r>
-        <w:t>pénétrer</w:t>
-      </w:r>
-      <w:r>
-        <w:t xml:space="preserve"> la couche muqueuse de l'estomac.[1]</w:t>
-      </w:r>
-    </w:p>
-    <w:p>
-      <w:r>
-        <w:t xml:space="preserve">Cette couche muqueuse </w:t>
-      </w:r>
-      <w:r>
-        <w:t>protège</w:t>
-      </w:r>
-      <w:r>
-        <w:t xml:space="preserve"> l'estomac, et donc le corps humain de sa propre </w:t>
-      </w:r>
-      <w:r>
-        <w:t>acidité</w:t>
-      </w:r>
-      <w:r>
-        <w:t xml:space="preserve">. Lorsque </w:t>
-      </w:r>
-      <w:r>
-        <w:t>pénétrée</w:t>
-      </w:r>
-      <w:r>
-        <w:t xml:space="preserve"> par la </w:t>
-      </w:r>
-      <w:r>
-        <w:t>bactérie</w:t>
-      </w:r>
-      <w:r>
-        <w:t>, l'</w:t>
-      </w:r>
-      <w:r>
-        <w:t>équilibre</w:t>
-      </w:r>
-      <w:r>
-        <w:t xml:space="preserve"> chimique de la muqueuse est </w:t>
-      </w:r>
-      <w:r>
-        <w:t>dérangé</w:t>
-      </w:r>
-      <w:r>
-        <w:t xml:space="preserve">. Ceci affaiblit la protection et peut mener </w:t>
-      </w:r>
-      <w:r>
-        <w:t>à</w:t>
-      </w:r>
-      <w:r>
-        <w:t xml:space="preserve"> des </w:t>
-      </w:r>
-      <w:r>
-        <w:t>ulcères</w:t>
-      </w:r>
-      <w:r>
-        <w:t xml:space="preserve"> voir des cancers.</w:t>
-      </w:r>
-    </w:p>
-    <w:p>
-      <w:r>
-        <w:t xml:space="preserve">Cette protéine est subdivisée en deux </w:t>
-      </w:r>
-      <w:r>
-        <w:t>gènes</w:t>
-      </w:r>
-      <w:r>
-        <w:t xml:space="preserve"> appelés ureA et ureB. Ces deux gènes participent (avec d’autres gènes accessoires) à l’activité enzymatique de la bactérie.</w:t>
-      </w:r>
-    </w:p>
-    <w:p>
-      <w:r>
-        <w:t>[1</w:t>
-      </w:r>
-      <w:proofErr w:type="gramStart"/>
-      <w:r>
-        <w:t>]</w:t>
-      </w:r>
-      <w:proofErr w:type="gramEnd"/>
-      <w:r>
-        <w:fldChar w:fldCharType="begin"/>
-      </w:r>
-      <w:r>
-        <w:instrText xml:space="preserve"> HYPERLINK "</w:instrText>
-      </w:r>
-      <w:r>
-        <w:instrText>http://www.cancer.gov/about-cancer/causes-prevention/risk/infectious-agents/h-pylori-fact-sheet</w:instrText>
-      </w:r>
-      <w:r>
-        <w:instrText xml:space="preserve">" </w:instrText>
-      </w:r>
-      <w:r>
-        <w:fldChar w:fldCharType="separate"/>
-      </w:r>
-      <w:r>
-        <w:rPr>
-          <w:rStyle w:val="Lienhypertexte"/>
-        </w:rPr>
-        <w:t>http://www.cancer.gov/about-cancer/causes-prevention/risk/infectious-agents/h-pylori-fact-sheet</w:t>
-      </w:r>
-      <w:r>
-        <w:fldChar w:fldCharType="end"/>
+        <w:t xml:space="preserve">Diagnose / </w:t>
+      </w:r>
+      <w:r>
+        <w:t>Détecti</w:t>
       </w:r>
       <w:bookmarkStart w:id="0" w:name="_GoBack"/>
       <w:bookmarkEnd w:id="0"/>
-    </w:p>
-    <w:p>
-      <w:pPr>
-        <w:pStyle w:val="Titre5"/>
-      </w:pPr>
-      <w:r>
-        <w:t xml:space="preserve">Protéine </w:t>
-      </w:r>
-      <w:proofErr w:type="spellStart"/>
-      <w:r>
-        <w:t>Urease</w:t>
-      </w:r>
-      <w:proofErr w:type="spellEnd"/>
-      <w:r>
-        <w:t xml:space="preserve"> dans la bactérie H </w:t>
-      </w:r>
-      <w:proofErr w:type="spellStart"/>
-      <w:r>
-        <w:t>pilory</w:t>
-      </w:r>
-      <w:proofErr w:type="spellEnd"/>
-    </w:p>
-    <w:p>
-      <w:r>
-        <w:t xml:space="preserve">La protéine </w:t>
-      </w:r>
-      <w:proofErr w:type="spellStart"/>
-      <w:r>
-        <w:t>Urease</w:t>
-      </w:r>
-      <w:proofErr w:type="spellEnd"/>
-      <w:r>
-        <w:t xml:space="preserve"> </w:t>
-      </w:r>
-      <w:r>
-        <w:rPr>
-          <w:b/>
-        </w:rPr>
-        <w:t xml:space="preserve">présente dans la bactérie H </w:t>
-      </w:r>
-      <w:proofErr w:type="spellStart"/>
-      <w:r>
-        <w:rPr>
-          <w:b/>
-        </w:rPr>
-        <w:t>pilory</w:t>
-      </w:r>
-      <w:proofErr w:type="spellEnd"/>
-      <w:r>
-        <w:t xml:space="preserve"> a la forme suivante :</w:t>
-      </w:r>
-    </w:p>
-    <w:p>
-      <w:r>
-        <w:rPr>
-          <w:noProof/>
-          <w:lang w:eastAsia="fr-CH"/>
-        </w:rPr>
-        <w:drawing>
-          <wp:inline distT="0" distB="0" distL="0" distR="0" wp14:anchorId="344E963A" wp14:editId="45E5EBD6">
-            <wp:extent cx="2506402" cy="2618509"/>
-            <wp:effectExtent l="0" t="0" r="8255" b="0"/>
-            <wp:docPr id="1" name="Image 1"/>
-            <wp:cNvGraphicFramePr>
-              <a:graphicFrameLocks xmlns:a="http://schemas.openxmlformats.org/drawingml/2006/main" noChangeAspect="1"/>
-            </wp:cNvGraphicFramePr>
-            <a:graphic xmlns:a="http://schemas.openxmlformats.org/drawingml/2006/main">
-              <a:graphicData uri="http://schemas.openxmlformats.org/drawingml/2006/picture">
-                <pic:pic xmlns:pic="http://schemas.openxmlformats.org/drawingml/2006/picture">
-                  <pic:nvPicPr>
-                    <pic:cNvPr id="0" name=""/>
-                    <pic:cNvPicPr/>
-                  </pic:nvPicPr>
-                  <pic:blipFill>
-                    <a:blip r:embed="rId10"/>
-                    <a:stretch>
-                      <a:fillRect/>
-                    </a:stretch>
-                  </pic:blipFill>
-                  <pic:spPr>
-                    <a:xfrm>
-                      <a:off x="0" y="0"/>
-                      <a:ext cx="2509093" cy="2621320"/>
-                    </a:xfrm>
-                    <a:prstGeom prst="rect">
-                      <a:avLst/>
-                    </a:prstGeom>
-                  </pic:spPr>
-                </pic:pic>
-              </a:graphicData>
-            </a:graphic>
-          </wp:inline>
-        </w:drawing>
-      </w:r>
-    </w:p>
-    <w:p>
-      <w:r>
-        <w:t xml:space="preserve">Source : </w:t>
-      </w:r>
-      <w:hyperlink r:id="rId11" w:history="1">
-        <w:r>
-          <w:rPr>
-            <w:rStyle w:val="Lienhypertexte"/>
-          </w:rPr>
-          <w:t>http://www.rcsb.org/pdb/explore/explore.do?structureId=1e9y</w:t>
-        </w:r>
-      </w:hyperlink>
-      <w:r>
-        <w:t xml:space="preserve"> </w:t>
-      </w:r>
-    </w:p>
-    <w:p>
-      <w:r>
-        <w:t>Elle forme un complexe supramoléculaire « </w:t>
-      </w:r>
-      <w:proofErr w:type="spellStart"/>
-      <w:r>
-        <w:t>Dodecameric</w:t>
-      </w:r>
-      <w:proofErr w:type="spellEnd"/>
-      <w:r>
-        <w:t> » composé de 12 copies de couples (</w:t>
-      </w:r>
-      <w:proofErr w:type="spellStart"/>
-      <w:r>
-        <w:t>UreA</w:t>
-      </w:r>
-      <w:proofErr w:type="spellEnd"/>
-      <w:r>
-        <w:t xml:space="preserve">, </w:t>
-      </w:r>
-      <w:proofErr w:type="spellStart"/>
-      <w:r>
-        <w:t>UreB</w:t>
-      </w:r>
-      <w:proofErr w:type="spellEnd"/>
-      <w:r>
-        <w:t>) qui se trouve chacune dans un site actif, qui permet à la bactérie de survivre. Il y a donc 12 sites actifs dans cette protéine.</w:t>
-      </w:r>
-    </w:p>
-    <w:p>
-      <w:pPr>
-        <w:pStyle w:val="Titre6"/>
-      </w:pPr>
-      <w:r>
-        <w:t xml:space="preserve">Sous unité </w:t>
-      </w:r>
-      <w:proofErr w:type="spellStart"/>
-      <w:r>
-        <w:t>UreB</w:t>
-      </w:r>
-      <w:proofErr w:type="spellEnd"/>
-    </w:p>
-    <w:p>
-      <w:r>
-        <w:t xml:space="preserve">Source : </w:t>
-      </w:r>
-      <w:hyperlink r:id="rId12" w:history="1">
-        <w:r>
-          <w:rPr>
-            <w:rStyle w:val="Lienhypertexte"/>
-          </w:rPr>
-          <w:t>http://www.rcsb.org/pdb/explore/explore.do?structureId=1e9y</w:t>
-        </w:r>
-      </w:hyperlink>
-      <w:r>
-        <w:t xml:space="preserve"> </w:t>
-      </w:r>
-    </w:p>
-    <w:p>
-      <w:r>
-        <w:t xml:space="preserve">La sous-unité </w:t>
-      </w:r>
-      <w:proofErr w:type="spellStart"/>
-      <w:r>
-        <w:t>UreB</w:t>
-      </w:r>
-      <w:proofErr w:type="spellEnd"/>
-      <w:r>
-        <w:t xml:space="preserve"> est celle qui nous intéresse car c’est à partir de celle-ci qu’il sera possible de prédire des épitopes potentiellement utilisables dans le vaccin.</w:t>
-      </w:r>
-    </w:p>
-    <w:p>
-      <w:r>
-        <w:t xml:space="preserve">Cette sous-unité possède actuellement 5 mutations différentes : </w:t>
-      </w:r>
-      <w:r>
-        <w:rPr>
-          <w:b/>
-        </w:rPr>
-        <w:t>K219X, L324K, I355A, I522V, D531N</w:t>
-      </w:r>
-      <w:r>
-        <w:t>.</w:t>
-      </w:r>
-    </w:p>
-    <w:p>
-      <w:r>
-        <w:lastRenderedPageBreak/>
-        <w:t xml:space="preserve">Elle possède les gènes suivants : </w:t>
-      </w:r>
-      <w:proofErr w:type="spellStart"/>
-      <w:r>
-        <w:rPr>
-          <w:b/>
-        </w:rPr>
-        <w:t>ureB</w:t>
-      </w:r>
-      <w:proofErr w:type="spellEnd"/>
-      <w:r>
-        <w:rPr>
-          <w:b/>
-        </w:rPr>
-        <w:t xml:space="preserve">, </w:t>
-      </w:r>
-      <w:proofErr w:type="spellStart"/>
-      <w:r>
-        <w:rPr>
-          <w:b/>
-        </w:rPr>
-        <w:t>hpuB</w:t>
-      </w:r>
-      <w:proofErr w:type="spellEnd"/>
-      <w:r>
-        <w:rPr>
-          <w:b/>
-        </w:rPr>
-        <w:t>, HP_0072</w:t>
-      </w:r>
-      <w:r>
-        <w:t>.</w:t>
-      </w:r>
-    </w:p>
-    <w:p>
-      <w:r>
-        <w:t xml:space="preserve">On peut trouver des informations (notamment sur les séquences de cette sous-unité </w:t>
-      </w:r>
-      <w:proofErr w:type="spellStart"/>
-      <w:r>
-        <w:t>UreB</w:t>
-      </w:r>
-      <w:proofErr w:type="spellEnd"/>
-      <w:r>
-        <w:t xml:space="preserve">) à partir de la base de données </w:t>
-      </w:r>
-      <w:proofErr w:type="spellStart"/>
-      <w:r>
-        <w:t>UniprotKG</w:t>
-      </w:r>
-      <w:proofErr w:type="spellEnd"/>
-      <w:r>
-        <w:t xml:space="preserve"> (</w:t>
-      </w:r>
-      <w:proofErr w:type="spellStart"/>
-      <w:r>
-        <w:t>Swiss-Prot</w:t>
-      </w:r>
-      <w:proofErr w:type="spellEnd"/>
-      <w:r>
-        <w:t xml:space="preserve">) sur le lien suivant : </w:t>
-      </w:r>
-      <w:hyperlink r:id="rId13" w:history="1">
-        <w:r>
-          <w:rPr>
-            <w:rStyle w:val="Lienhypertexte"/>
-          </w:rPr>
-          <w:t>http://www.uniprot.org/uniprot/P69996</w:t>
-        </w:r>
-      </w:hyperlink>
-      <w:r>
-        <w:t xml:space="preserve"> </w:t>
-      </w:r>
-    </w:p>
-    <w:p>
-      <w:r>
-        <w:t xml:space="preserve">Pour avoir une structure plus détaillée de cette sous-unité, visiter le lien suivant : </w:t>
-      </w:r>
-      <w:hyperlink r:id="rId14" w:history="1">
-        <w:r>
-          <w:rPr>
-            <w:rStyle w:val="Lienhypertexte"/>
-          </w:rPr>
-          <w:t>http://www.rcsb.org/pdb/protein/P69996</w:t>
-        </w:r>
-      </w:hyperlink>
-      <w:r>
-        <w:t xml:space="preserve"> </w:t>
-      </w:r>
-      <w:r>
-        <w:rPr>
-          <w:noProof/>
-          <w:lang w:eastAsia="fr-CH"/>
-        </w:rPr>
-        <w:drawing>
-          <wp:inline distT="0" distB="0" distL="0" distR="0" wp14:anchorId="2095567F" wp14:editId="1C24133E">
-            <wp:extent cx="5248893" cy="1239958"/>
-            <wp:effectExtent l="0" t="0" r="0" b="0"/>
-            <wp:docPr id="2" name="Image 2"/>
-            <wp:cNvGraphicFramePr>
-              <a:graphicFrameLocks xmlns:a="http://schemas.openxmlformats.org/drawingml/2006/main" noChangeAspect="1"/>
-            </wp:cNvGraphicFramePr>
-            <a:graphic xmlns:a="http://schemas.openxmlformats.org/drawingml/2006/main">
-              <a:graphicData uri="http://schemas.openxmlformats.org/drawingml/2006/picture">
-                <pic:pic xmlns:pic="http://schemas.openxmlformats.org/drawingml/2006/picture">
-                  <pic:nvPicPr>
-                    <pic:cNvPr id="0" name=""/>
-                    <pic:cNvPicPr/>
-                  </pic:nvPicPr>
-                  <pic:blipFill>
-                    <a:blip r:embed="rId15"/>
-                    <a:stretch>
-                      <a:fillRect/>
-                    </a:stretch>
-                  </pic:blipFill>
-                  <pic:spPr>
-                    <a:xfrm>
-                      <a:off x="0" y="0"/>
-                      <a:ext cx="5253305" cy="1241000"/>
-                    </a:xfrm>
-                    <a:prstGeom prst="rect">
-                      <a:avLst/>
-                    </a:prstGeom>
-                  </pic:spPr>
-                </pic:pic>
-              </a:graphicData>
-            </a:graphic>
-          </wp:inline>
-        </w:drawing>
-      </w:r>
-    </w:p>
-    <w:p>
-      <w:pPr>
-        <w:pStyle w:val="Titre2"/>
-      </w:pPr>
-      <w:r>
-        <w:t>Etat de l’art</w:t>
-      </w:r>
-    </w:p>
-    <w:p>
-      <w:pPr>
-        <w:pStyle w:val="Titre3"/>
-      </w:pPr>
-      <w:r>
-        <w:t xml:space="preserve">Diagnose / </w:t>
-      </w:r>
-      <w:r>
-        <w:t>Détection</w:t>
+      <w:r>
+        <w:t>on</w:t>
       </w:r>
     </w:p>
     <w:p>
@@ -1243,185 +398,185 @@
         <w:pStyle w:val="Titre3"/>
       </w:pPr>
       <w:r>
+        <w:t>Traitement [3</w:t>
+      </w:r>
+      <w:proofErr w:type="gramStart"/>
+      <w:r>
+        <w:t>][</w:t>
+      </w:r>
+      <w:proofErr w:type="gramEnd"/>
+      <w:r>
+        <w:t>4]</w:t>
+      </w:r>
+    </w:p>
+    <w:p>
+      <w:r>
+        <w:t xml:space="preserve">H. </w:t>
+      </w:r>
+      <w:proofErr w:type="spellStart"/>
+      <w:r>
+        <w:t>Pylori</w:t>
+      </w:r>
+      <w:proofErr w:type="spellEnd"/>
+      <w:r>
+        <w:t xml:space="preserve"> est traitable par des antibiotiques. Du a une </w:t>
+      </w:r>
+      <w:r>
+        <w:t>prolifération</w:t>
+      </w:r>
+      <w:r>
+        <w:t xml:space="preserve"> de </w:t>
+      </w:r>
+      <w:r>
+        <w:t>bactéries</w:t>
+      </w:r>
+      <w:r>
+        <w:t xml:space="preserve"> </w:t>
+      </w:r>
+      <w:r>
+        <w:t>résistante</w:t>
+      </w:r>
+      <w:r>
+        <w:t xml:space="preserve"> aux antibiotiques, les traitements </w:t>
+      </w:r>
+      <w:r>
+        <w:t>conseillés</w:t>
+      </w:r>
+      <w:r>
+        <w:t xml:space="preserve"> sont des traitements triple. Ils combinent en </w:t>
+      </w:r>
+      <w:r>
+        <w:t>règle</w:t>
+      </w:r>
+      <w:r>
+        <w:t xml:space="preserve"> </w:t>
+      </w:r>
+      <w:r>
+        <w:t>générale</w:t>
+      </w:r>
+      <w:r>
+        <w:t xml:space="preserve"> deux antibiotiques avec des Inhibiteur de la pompe à protons (IPP). L'action de l'IPP est de diminuer la production d'acide gastrique. L'IPP est </w:t>
+      </w:r>
+      <w:r>
+        <w:t>indispensable</w:t>
+      </w:r>
+      <w:r>
+        <w:t xml:space="preserve"> </w:t>
+      </w:r>
+      <w:r>
+        <w:t>à</w:t>
+      </w:r>
+      <w:r>
+        <w:t xml:space="preserve"> ce genre de traitement, les antibiotiques n'</w:t>
+      </w:r>
+      <w:r>
+        <w:t>étant</w:t>
+      </w:r>
+      <w:r>
+        <w:t xml:space="preserve"> pas efficaces en milieux acides.</w:t>
+      </w:r>
+    </w:p>
+    <w:p>
+      <w:pPr>
+        <w:pStyle w:val="Titre3"/>
+      </w:pPr>
+      <w:r>
+        <w:t>Prévention</w:t>
+      </w:r>
+    </w:p>
+    <w:p>
+      <w:r>
+        <w:t xml:space="preserve">Les </w:t>
+      </w:r>
+      <w:r>
+        <w:t>règles</w:t>
+      </w:r>
+      <w:r>
+        <w:t xml:space="preserve"> d'</w:t>
+      </w:r>
+      <w:r>
+        <w:t>hygiène</w:t>
+      </w:r>
+      <w:r>
+        <w:t xml:space="preserve"> standard s'appliquent </w:t>
+      </w:r>
+      <w:r>
+        <w:t>à</w:t>
+      </w:r>
+      <w:r>
+        <w:t xml:space="preserve"> la </w:t>
+      </w:r>
+      <w:r>
+        <w:t>prévention</w:t>
+      </w:r>
+      <w:r>
+        <w:t xml:space="preserve"> contre l'infection avec H. Pylori (ce nettoyer les mains, ne pas partager les verres, ...)[4].</w:t>
+      </w:r>
+    </w:p>
+    <w:p>
+      <w:r>
+        <w:t xml:space="preserve">Dans un article </w:t>
+      </w:r>
+      <w:r>
+        <w:t>publié</w:t>
+      </w:r>
+      <w:r>
+        <w:t xml:space="preserve"> en 2015 dans le </w:t>
+      </w:r>
+      <w:r>
+        <w:t>Lancet</w:t>
+      </w:r>
+      <w:r>
+        <w:t xml:space="preserve">, un groupe de </w:t>
+      </w:r>
+      <w:r>
+        <w:t>médecins</w:t>
+      </w:r>
+      <w:r>
+        <w:t xml:space="preserve"> chinois a </w:t>
+      </w:r>
+      <w:r>
+        <w:t>évalué</w:t>
+      </w:r>
+      <w:r>
+        <w:t xml:space="preserve"> l'</w:t>
+      </w:r>
+      <w:r>
+        <w:t>efficacité</w:t>
+      </w:r>
+      <w:r>
+        <w:t xml:space="preserve"> d'un vaccin contre H. </w:t>
+      </w:r>
+      <w:proofErr w:type="spellStart"/>
+      <w:r>
+        <w:t>Pylori</w:t>
+      </w:r>
+      <w:proofErr w:type="spellEnd"/>
+      <w:r>
+        <w:t xml:space="preserve"> </w:t>
+      </w:r>
+      <w:r>
+        <w:t>développé</w:t>
+      </w:r>
+      <w:r>
+        <w:t xml:space="preserve"> en 2005. </w:t>
+      </w:r>
+      <w:r>
+        <w:t>Ils évaluent</w:t>
+      </w:r>
+      <w:r>
+        <w:t xml:space="preserve"> le </w:t>
+      </w:r>
+      <w:r>
+        <w:t>succès</w:t>
+      </w:r>
+      <w:r>
+        <w:t xml:space="preserve"> de ce vaccin a environ 70% mais se montrent encore dubitatif quant au long-terme[5].</w:t>
+      </w:r>
+    </w:p>
+    <w:p>
+      <w:r>
         <w:lastRenderedPageBreak/>
-        <w:t>Traitement [3</w:t>
-      </w:r>
-      <w:proofErr w:type="gramStart"/>
-      <w:r>
-        <w:t>][</w:t>
-      </w:r>
-      <w:proofErr w:type="gramEnd"/>
-      <w:r>
-        <w:t>4]</w:t>
-      </w:r>
-    </w:p>
-    <w:p>
-      <w:r>
-        <w:t xml:space="preserve">H. </w:t>
-      </w:r>
-      <w:proofErr w:type="spellStart"/>
-      <w:r>
-        <w:t>Pylori</w:t>
-      </w:r>
-      <w:proofErr w:type="spellEnd"/>
-      <w:r>
-        <w:t xml:space="preserve"> est traitable par des antibiotiques. Du a une </w:t>
-      </w:r>
-      <w:r>
-        <w:t>prolifération</w:t>
-      </w:r>
-      <w:r>
-        <w:t xml:space="preserve"> de </w:t>
-      </w:r>
-      <w:r>
-        <w:t>bactéries</w:t>
-      </w:r>
-      <w:r>
-        <w:t xml:space="preserve"> </w:t>
-      </w:r>
-      <w:r>
-        <w:t>résistante</w:t>
-      </w:r>
-      <w:r>
-        <w:t xml:space="preserve"> aux antibiotiques, les traitements </w:t>
-      </w:r>
-      <w:r>
-        <w:t>conseillés</w:t>
-      </w:r>
-      <w:r>
-        <w:t xml:space="preserve"> sont des traitements triple. Ils combinent en </w:t>
-      </w:r>
-      <w:r>
-        <w:t>règle</w:t>
-      </w:r>
-      <w:r>
-        <w:t xml:space="preserve"> </w:t>
-      </w:r>
-      <w:r>
-        <w:t>générale</w:t>
-      </w:r>
-      <w:r>
-        <w:t xml:space="preserve"> deux antibiotiques avec des Inhibiteur de la pompe à protons (IPP). L'action de l'IPP est de diminuer la production d'acide gastrique. L'IPP est </w:t>
-      </w:r>
-      <w:r>
-        <w:t>indispensable</w:t>
-      </w:r>
-      <w:r>
-        <w:t xml:space="preserve"> </w:t>
-      </w:r>
-      <w:r>
-        <w:t>à</w:t>
-      </w:r>
-      <w:r>
-        <w:t xml:space="preserve"> ce genre de traitement, les antibiotiques n'</w:t>
-      </w:r>
-      <w:r>
-        <w:t>étant</w:t>
-      </w:r>
-      <w:r>
-        <w:t xml:space="preserve"> pas efficaces en milieux acides.</w:t>
-      </w:r>
-    </w:p>
-    <w:p>
-      <w:pPr>
-        <w:pStyle w:val="Titre3"/>
-      </w:pPr>
-      <w:r>
-        <w:t>Prévention</w:t>
-      </w:r>
-    </w:p>
-    <w:p>
-      <w:r>
-        <w:t xml:space="preserve">Les </w:t>
-      </w:r>
-      <w:r>
-        <w:t>règles</w:t>
-      </w:r>
-      <w:r>
-        <w:t xml:space="preserve"> d'</w:t>
-      </w:r>
-      <w:r>
-        <w:t>hygiène</w:t>
-      </w:r>
-      <w:r>
-        <w:t xml:space="preserve"> standard s'appliquent </w:t>
-      </w:r>
-      <w:r>
-        <w:t>à</w:t>
-      </w:r>
-      <w:r>
-        <w:t xml:space="preserve"> la </w:t>
-      </w:r>
-      <w:r>
-        <w:t>prévention</w:t>
-      </w:r>
-      <w:r>
-        <w:t xml:space="preserve"> contre l'infection avec H. Pylori (ce nettoyer les mains, ne pas partager les verres, ...)[4].</w:t>
-      </w:r>
-    </w:p>
-    <w:p>
-      <w:r>
-        <w:t xml:space="preserve">Dans un article </w:t>
-      </w:r>
-      <w:r>
-        <w:t>publié</w:t>
-      </w:r>
-      <w:r>
-        <w:t xml:space="preserve"> en 2015 dans le </w:t>
-      </w:r>
-      <w:r>
-        <w:t>Lancet</w:t>
-      </w:r>
-      <w:r>
-        <w:t xml:space="preserve">, un groupe de </w:t>
-      </w:r>
-      <w:r>
-        <w:t>médecins</w:t>
-      </w:r>
-      <w:r>
-        <w:t xml:space="preserve"> chinois a </w:t>
-      </w:r>
-      <w:r>
-        <w:t>évalué</w:t>
-      </w:r>
-      <w:r>
-        <w:t xml:space="preserve"> l'</w:t>
-      </w:r>
-      <w:r>
-        <w:t>efficacité</w:t>
-      </w:r>
-      <w:r>
-        <w:t xml:space="preserve"> d'un vaccin contre H. </w:t>
-      </w:r>
-      <w:proofErr w:type="spellStart"/>
-      <w:r>
-        <w:t>Pylori</w:t>
-      </w:r>
-      <w:proofErr w:type="spellEnd"/>
-      <w:r>
-        <w:t xml:space="preserve"> </w:t>
-      </w:r>
-      <w:r>
-        <w:t>développé</w:t>
-      </w:r>
-      <w:r>
-        <w:t xml:space="preserve"> en 2005. </w:t>
-      </w:r>
-      <w:r>
-        <w:t>Ils évaluent</w:t>
-      </w:r>
-      <w:r>
-        <w:t xml:space="preserve"> le </w:t>
-      </w:r>
-      <w:r>
-        <w:t>succès</w:t>
-      </w:r>
-      <w:r>
-        <w:t xml:space="preserve"> de ce vaccin a environ 70% mais se montrent encore dubitatif quant au long-terme[5].</w:t>
-      </w:r>
-    </w:p>
-    <w:p>
-      <w:r>
         <w:t xml:space="preserve">ImevaX, une start-up </w:t>
       </w:r>
       <w:r>
@@ -1532,13 +687,7 @@
         <w:fldChar w:fldCharType="begin"/>
       </w:r>
       <w:r>
-        <w:instrText xml:space="preserve"> HYPERLINK "</w:instrText>
-      </w:r>
-      <w:r>
-        <w:instrText>http://www.medicinenet.com/helicobacter_pylori/article.htm</w:instrText>
-      </w:r>
-      <w:r>
-        <w:instrText xml:space="preserve">" </w:instrText>
+        <w:instrText xml:space="preserve"> HYPERLINK "http://www.medicinenet.com/helicobacter_pylori/article.htm" </w:instrText>
       </w:r>
       <w:r>
         <w:fldChar w:fldCharType="separate"/>
@@ -1569,13 +718,7 @@
         <w:fldChar w:fldCharType="begin"/>
       </w:r>
       <w:r>
-        <w:instrText xml:space="preserve"> HYPERLINK "</w:instrText>
-      </w:r>
-      <w:r>
-        <w:instrText>https://www.nlm.nih.gov/medlineplus/ency/article/007501.htm</w:instrText>
-      </w:r>
-      <w:r>
-        <w:instrText xml:space="preserve">" </w:instrText>
+        <w:instrText xml:space="preserve"> HYPERLINK "https://www.nlm.nih.gov/medlineplus/ency/article/007501.htm" </w:instrText>
       </w:r>
       <w:r>
         <w:fldChar w:fldCharType="separate"/>
@@ -1606,13 +749,7 @@
         <w:fldChar w:fldCharType="begin"/>
       </w:r>
       <w:r>
-        <w:instrText xml:space="preserve"> HYPERLINK "</w:instrText>
-      </w:r>
-      <w:r>
-        <w:instrText>http://emedicine.medscape.com/article/176938-treatment</w:instrText>
-      </w:r>
-      <w:r>
-        <w:instrText xml:space="preserve">" </w:instrText>
+        <w:instrText xml:space="preserve"> HYPERLINK "http://emedicine.medscape.com/article/176938-treatment" </w:instrText>
       </w:r>
       <w:r>
         <w:fldChar w:fldCharType="separate"/>
@@ -1643,13 +780,7 @@
         <w:fldChar w:fldCharType="begin"/>
       </w:r>
       <w:r>
-        <w:instrText xml:space="preserve"> HYPERLINK "</w:instrText>
-      </w:r>
-      <w:r>
-        <w:instrText>http://www.cdc.gov/ulcer/files/hpfacts.PDF</w:instrText>
-      </w:r>
-      <w:r>
-        <w:instrText xml:space="preserve">" </w:instrText>
+        <w:instrText xml:space="preserve"> HYPERLINK "http://www.cdc.gov/ulcer/files/hpfacts.PDF" </w:instrText>
       </w:r>
       <w:r>
         <w:fldChar w:fldCharType="separate"/>
@@ -1680,13 +811,7 @@
         <w:fldChar w:fldCharType="begin"/>
       </w:r>
       <w:r>
-        <w:instrText xml:space="preserve"> HYPERLINK "</w:instrText>
-      </w:r>
-      <w:r>
-        <w:instrText>http://www.thelancet.com/journals/lancet/article/PIIS0140-6736%2815%2960310-5/abstract</w:instrText>
-      </w:r>
-      <w:r>
-        <w:instrText xml:space="preserve">" </w:instrText>
+        <w:instrText xml:space="preserve"> HYPERLINK "http://www.thelancet.com/journals/lancet/article/PIIS0140-6736%2815%2960310-5/abstract" </w:instrText>
       </w:r>
       <w:r>
         <w:fldChar w:fldCharType="separate"/>
@@ -1713,7 +838,7 @@
         <w:t>]</w:t>
       </w:r>
       <w:proofErr w:type="gramEnd"/>
-      <w:hyperlink r:id="rId16" w:history="1">
+      <w:hyperlink r:id="rId6" w:history="1">
         <w:r>
           <w:rPr>
             <w:rStyle w:val="Lienhypertexte"/>

</xml_diff>